<commit_message>
Added partial data dictionary
</commit_message>
<xml_diff>
--- a/Design/02_data_dictionary.docx
+++ b/Design/02_data_dictionary.docx
@@ -9,15 +9,15 @@
         <w:tblLook w:val="04A0" w:firstRow="1" w:lastRow="0" w:firstColumn="1" w:lastColumn="0" w:noHBand="0" w:noVBand="1"/>
       </w:tblPr>
       <w:tblGrid>
-        <w:gridCol w:w="2411"/>
-        <w:gridCol w:w="2409"/>
-        <w:gridCol w:w="2398"/>
-        <w:gridCol w:w="2410"/>
+        <w:gridCol w:w="1555"/>
+        <w:gridCol w:w="3543"/>
+        <w:gridCol w:w="1134"/>
+        <w:gridCol w:w="3396"/>
       </w:tblGrid>
       <w:tr>
         <w:tc>
           <w:tcPr>
-            <w:tcW w:w="2444" w:type="dxa"/>
+            <w:tcW w:w="1555" w:type="dxa"/>
           </w:tcPr>
           <w:p>
             <w:pPr>
@@ -37,7 +37,7 @@
         </w:tc>
         <w:tc>
           <w:tcPr>
-            <w:tcW w:w="2444" w:type="dxa"/>
+            <w:tcW w:w="3543" w:type="dxa"/>
           </w:tcPr>
           <w:p>
             <w:pPr>
@@ -57,7 +57,7 @@
         </w:tc>
         <w:tc>
           <w:tcPr>
-            <w:tcW w:w="2445" w:type="dxa"/>
+            <w:tcW w:w="1134" w:type="dxa"/>
           </w:tcPr>
           <w:p>
             <w:pPr>
@@ -77,7 +77,7 @@
         </w:tc>
         <w:tc>
           <w:tcPr>
-            <w:tcW w:w="2445" w:type="dxa"/>
+            <w:tcW w:w="3396" w:type="dxa"/>
           </w:tcPr>
           <w:p>
             <w:pPr>
@@ -99,7 +99,7 @@
       <w:tr>
         <w:tc>
           <w:tcPr>
-            <w:tcW w:w="2444" w:type="dxa"/>
+            <w:tcW w:w="1555" w:type="dxa"/>
           </w:tcPr>
           <w:p>
             <w:r>
@@ -109,27 +109,31 @@
         </w:tc>
         <w:tc>
           <w:tcPr>
-            <w:tcW w:w="2444" w:type="dxa"/>
-          </w:tcPr>
-          <w:p/>
-        </w:tc>
-        <w:tc>
-          <w:tcPr>
-            <w:tcW w:w="2445" w:type="dxa"/>
-          </w:tcPr>
-          <w:p/>
-        </w:tc>
-        <w:tc>
-          <w:tcPr>
-            <w:tcW w:w="2445" w:type="dxa"/>
-          </w:tcPr>
-          <w:p/>
-        </w:tc>
-      </w:tr>
-      <w:tr>
-        <w:tc>
-          <w:tcPr>
-            <w:tcW w:w="2444" w:type="dxa"/>
+            <w:tcW w:w="3543" w:type="dxa"/>
+          </w:tcPr>
+          <w:p>
+            <w:r>
+              <w:t>A sorted collection of flashcards</w:t>
+            </w:r>
+          </w:p>
+        </w:tc>
+        <w:tc>
+          <w:tcPr>
+            <w:tcW w:w="1134" w:type="dxa"/>
+          </w:tcPr>
+          <w:p/>
+        </w:tc>
+        <w:tc>
+          <w:tcPr>
+            <w:tcW w:w="3396" w:type="dxa"/>
+          </w:tcPr>
+          <w:p/>
+        </w:tc>
+      </w:tr>
+      <w:tr>
+        <w:tc>
+          <w:tcPr>
+            <w:tcW w:w="1555" w:type="dxa"/>
           </w:tcPr>
           <w:p>
             <w:r>
@@ -139,27 +143,31 @@
         </w:tc>
         <w:tc>
           <w:tcPr>
-            <w:tcW w:w="2444" w:type="dxa"/>
-          </w:tcPr>
-          <w:p/>
-        </w:tc>
-        <w:tc>
-          <w:tcPr>
-            <w:tcW w:w="2445" w:type="dxa"/>
-          </w:tcPr>
-          <w:p/>
-        </w:tc>
-        <w:tc>
-          <w:tcPr>
-            <w:tcW w:w="2445" w:type="dxa"/>
-          </w:tcPr>
-          <w:p/>
-        </w:tc>
-      </w:tr>
-      <w:tr>
-        <w:tc>
-          <w:tcPr>
-            <w:tcW w:w="2444" w:type="dxa"/>
+            <w:tcW w:w="3543" w:type="dxa"/>
+          </w:tcPr>
+          <w:p>
+            <w:r>
+              <w:t>A resource containing two sides of text</w:t>
+            </w:r>
+          </w:p>
+        </w:tc>
+        <w:tc>
+          <w:tcPr>
+            <w:tcW w:w="1134" w:type="dxa"/>
+          </w:tcPr>
+          <w:p/>
+        </w:tc>
+        <w:tc>
+          <w:tcPr>
+            <w:tcW w:w="3396" w:type="dxa"/>
+          </w:tcPr>
+          <w:p/>
+        </w:tc>
+      </w:tr>
+      <w:tr>
+        <w:tc>
+          <w:tcPr>
+            <w:tcW w:w="1555" w:type="dxa"/>
           </w:tcPr>
           <w:p>
             <w:r>
@@ -169,57 +177,73 @@
         </w:tc>
         <w:tc>
           <w:tcPr>
-            <w:tcW w:w="2444" w:type="dxa"/>
-          </w:tcPr>
-          <w:p/>
-        </w:tc>
-        <w:tc>
-          <w:tcPr>
-            <w:tcW w:w="2445" w:type="dxa"/>
-          </w:tcPr>
-          <w:p/>
-        </w:tc>
-        <w:tc>
-          <w:tcPr>
-            <w:tcW w:w="2445" w:type="dxa"/>
-          </w:tcPr>
-          <w:p/>
-        </w:tc>
-      </w:tr>
-      <w:tr>
-        <w:tc>
-          <w:tcPr>
-            <w:tcW w:w="2444" w:type="dxa"/>
-          </w:tcPr>
-          <w:p>
-            <w:r>
-              <w:t>Item (W.I.P)</w:t>
-            </w:r>
-          </w:p>
-        </w:tc>
-        <w:tc>
-          <w:tcPr>
-            <w:tcW w:w="2444" w:type="dxa"/>
-          </w:tcPr>
-          <w:p/>
-        </w:tc>
-        <w:tc>
-          <w:tcPr>
-            <w:tcW w:w="2445" w:type="dxa"/>
-          </w:tcPr>
-          <w:p/>
-        </w:tc>
-        <w:tc>
-          <w:tcPr>
-            <w:tcW w:w="2445" w:type="dxa"/>
-          </w:tcPr>
-          <w:p/>
-        </w:tc>
-      </w:tr>
-      <w:tr>
-        <w:tc>
-          <w:tcPr>
-            <w:tcW w:w="2444" w:type="dxa"/>
+            <w:tcW w:w="3543" w:type="dxa"/>
+          </w:tcPr>
+          <w:p>
+            <w:r>
+              <w:t>A collection of flashcards related to a topic</w:t>
+            </w:r>
+          </w:p>
+        </w:tc>
+        <w:tc>
+          <w:tcPr>
+            <w:tcW w:w="1134" w:type="dxa"/>
+          </w:tcPr>
+          <w:p>
+            <w:r>
+              <w:t>Deck</w:t>
+            </w:r>
+          </w:p>
+        </w:tc>
+        <w:tc>
+          <w:tcPr>
+            <w:tcW w:w="3396" w:type="dxa"/>
+          </w:tcPr>
+          <w:p/>
+        </w:tc>
+      </w:tr>
+      <w:tr>
+        <w:tc>
+          <w:tcPr>
+            <w:tcW w:w="1555" w:type="dxa"/>
+          </w:tcPr>
+          <w:p>
+            <w:r>
+              <w:t>Resource</w:t>
+            </w:r>
+          </w:p>
+        </w:tc>
+        <w:tc>
+          <w:tcPr>
+            <w:tcW w:w="3543" w:type="dxa"/>
+          </w:tcPr>
+          <w:p>
+            <w:r>
+              <w:t>Some form of learning material</w:t>
+            </w:r>
+          </w:p>
+        </w:tc>
+        <w:tc>
+          <w:tcPr>
+            <w:tcW w:w="1134" w:type="dxa"/>
+          </w:tcPr>
+          <w:p>
+            <w:r>
+              <w:t>Item</w:t>
+            </w:r>
+          </w:p>
+        </w:tc>
+        <w:tc>
+          <w:tcPr>
+            <w:tcW w:w="3396" w:type="dxa"/>
+          </w:tcPr>
+          <w:p/>
+        </w:tc>
+      </w:tr>
+      <w:tr>
+        <w:tc>
+          <w:tcPr>
+            <w:tcW w:w="1555" w:type="dxa"/>
           </w:tcPr>
           <w:p>
             <w:r>
@@ -229,27 +253,31 @@
         </w:tc>
         <w:tc>
           <w:tcPr>
-            <w:tcW w:w="2444" w:type="dxa"/>
-          </w:tcPr>
-          <w:p/>
-        </w:tc>
-        <w:tc>
-          <w:tcPr>
-            <w:tcW w:w="2445" w:type="dxa"/>
-          </w:tcPr>
-          <w:p/>
-        </w:tc>
-        <w:tc>
-          <w:tcPr>
-            <w:tcW w:w="2445" w:type="dxa"/>
-          </w:tcPr>
-          <w:p/>
-        </w:tc>
-      </w:tr>
-      <w:tr>
-        <w:tc>
-          <w:tcPr>
-            <w:tcW w:w="2444" w:type="dxa"/>
+            <w:tcW w:w="3543" w:type="dxa"/>
+          </w:tcPr>
+          <w:p>
+            <w:r>
+              <w:t>A resource containing one side of text, which can be formatted according to the user</w:t>
+            </w:r>
+          </w:p>
+        </w:tc>
+        <w:tc>
+          <w:tcPr>
+            <w:tcW w:w="1134" w:type="dxa"/>
+          </w:tcPr>
+          <w:p/>
+        </w:tc>
+        <w:tc>
+          <w:tcPr>
+            <w:tcW w:w="3396" w:type="dxa"/>
+          </w:tcPr>
+          <w:p/>
+        </w:tc>
+      </w:tr>
+      <w:tr>
+        <w:tc>
+          <w:tcPr>
+            <w:tcW w:w="1555" w:type="dxa"/>
           </w:tcPr>
           <w:p>
             <w:r>
@@ -259,27 +287,35 @@
         </w:tc>
         <w:tc>
           <w:tcPr>
-            <w:tcW w:w="2444" w:type="dxa"/>
-          </w:tcPr>
-          <w:p/>
-        </w:tc>
-        <w:tc>
-          <w:tcPr>
-            <w:tcW w:w="2445" w:type="dxa"/>
-          </w:tcPr>
-          <w:p/>
-        </w:tc>
-        <w:tc>
-          <w:tcPr>
-            <w:tcW w:w="2445" w:type="dxa"/>
-          </w:tcPr>
-          <w:p/>
-        </w:tc>
-      </w:tr>
-      <w:tr>
-        <w:tc>
-          <w:tcPr>
-            <w:tcW w:w="2444" w:type="dxa"/>
+            <w:tcW w:w="3543" w:type="dxa"/>
+          </w:tcPr>
+          <w:p>
+            <w:r>
+              <w:t>Someone that has access to the system</w:t>
+            </w:r>
+          </w:p>
+        </w:tc>
+        <w:tc>
+          <w:tcPr>
+            <w:tcW w:w="1134" w:type="dxa"/>
+          </w:tcPr>
+          <w:p>
+            <w:r>
+              <w:t>Account</w:t>
+            </w:r>
+          </w:p>
+        </w:tc>
+        <w:tc>
+          <w:tcPr>
+            <w:tcW w:w="3396" w:type="dxa"/>
+          </w:tcPr>
+          <w:p/>
+        </w:tc>
+      </w:tr>
+      <w:tr>
+        <w:tc>
+          <w:tcPr>
+            <w:tcW w:w="1555" w:type="dxa"/>
           </w:tcPr>
           <w:p>
             <w:r>
@@ -289,27 +325,35 @@
         </w:tc>
         <w:tc>
           <w:tcPr>
-            <w:tcW w:w="2444" w:type="dxa"/>
-          </w:tcPr>
-          <w:p/>
-        </w:tc>
-        <w:tc>
-          <w:tcPr>
-            <w:tcW w:w="2445" w:type="dxa"/>
-          </w:tcPr>
-          <w:p/>
-        </w:tc>
-        <w:tc>
-          <w:tcPr>
-            <w:tcW w:w="2445" w:type="dxa"/>
-          </w:tcPr>
-          <w:p/>
-        </w:tc>
-      </w:tr>
-      <w:tr>
-        <w:tc>
-          <w:tcPr>
-            <w:tcW w:w="2444" w:type="dxa"/>
+            <w:tcW w:w="3543" w:type="dxa"/>
+          </w:tcPr>
+          <w:p>
+            <w:r>
+              <w:t xml:space="preserve">General user who does not have class creating privileges </w:t>
+            </w:r>
+          </w:p>
+        </w:tc>
+        <w:tc>
+          <w:tcPr>
+            <w:tcW w:w="1134" w:type="dxa"/>
+          </w:tcPr>
+          <w:p>
+            <w:r>
+              <w:t>Student</w:t>
+            </w:r>
+          </w:p>
+        </w:tc>
+        <w:tc>
+          <w:tcPr>
+            <w:tcW w:w="3396" w:type="dxa"/>
+          </w:tcPr>
+          <w:p/>
+        </w:tc>
+      </w:tr>
+      <w:tr>
+        <w:tc>
+          <w:tcPr>
+            <w:tcW w:w="1555" w:type="dxa"/>
           </w:tcPr>
           <w:p>
             <w:r>
@@ -319,108 +363,120 @@
         </w:tc>
         <w:tc>
           <w:tcPr>
-            <w:tcW w:w="2444" w:type="dxa"/>
-          </w:tcPr>
-          <w:p/>
-        </w:tc>
-        <w:tc>
-          <w:tcPr>
-            <w:tcW w:w="2445" w:type="dxa"/>
-          </w:tcPr>
-          <w:p/>
-        </w:tc>
-        <w:tc>
-          <w:tcPr>
-            <w:tcW w:w="2445" w:type="dxa"/>
-          </w:tcPr>
-          <w:p/>
-        </w:tc>
-      </w:tr>
-      <w:tr>
-        <w:tc>
-          <w:tcPr>
-            <w:tcW w:w="2444" w:type="dxa"/>
-          </w:tcPr>
-          <w:p>
-            <w:r>
-              <w:t>Class(</w:t>
-            </w:r>
-            <w:proofErr w:type="spellStart"/>
-            <w:r>
-              <w:t>ruum</w:t>
-            </w:r>
-            <w:proofErr w:type="spellEnd"/>
-            <w:r>
-              <w:t>)</w:t>
-            </w:r>
-          </w:p>
-        </w:tc>
-        <w:tc>
-          <w:tcPr>
-            <w:tcW w:w="2444" w:type="dxa"/>
-          </w:tcPr>
-          <w:p/>
-        </w:tc>
-        <w:tc>
-          <w:tcPr>
-            <w:tcW w:w="2445" w:type="dxa"/>
-          </w:tcPr>
-          <w:p/>
-        </w:tc>
-        <w:tc>
-          <w:tcPr>
-            <w:tcW w:w="2445" w:type="dxa"/>
-          </w:tcPr>
-          <w:p/>
-        </w:tc>
-      </w:tr>
-      <w:tr>
-        <w:tc>
-          <w:tcPr>
-            <w:tcW w:w="2444" w:type="dxa"/>
-          </w:tcPr>
-          <w:p>
-            <w:proofErr w:type="spellStart"/>
-            <w:r>
-              <w:t>Fo</w:t>
-            </w:r>
-            <w:proofErr w:type="spellEnd"/>
-            <w:r>
-              <w:t>(</w:t>
-            </w:r>
-            <w:proofErr w:type="spellStart"/>
-            <w:r>
-              <w:t>ruum</w:t>
-            </w:r>
-            <w:proofErr w:type="spellEnd"/>
-            <w:r>
-              <w:t>)</w:t>
-            </w:r>
-          </w:p>
-        </w:tc>
-        <w:tc>
-          <w:tcPr>
-            <w:tcW w:w="2444" w:type="dxa"/>
-          </w:tcPr>
-          <w:p/>
-        </w:tc>
-        <w:tc>
-          <w:tcPr>
-            <w:tcW w:w="2445" w:type="dxa"/>
-          </w:tcPr>
-          <w:p/>
-        </w:tc>
-        <w:tc>
-          <w:tcPr>
-            <w:tcW w:w="2445" w:type="dxa"/>
-          </w:tcPr>
-          <w:p/>
-        </w:tc>
-      </w:tr>
-      <w:tr>
-        <w:tc>
-          <w:tcPr>
-            <w:tcW w:w="2444" w:type="dxa"/>
+            <w:tcW w:w="3543" w:type="dxa"/>
+          </w:tcPr>
+          <w:p>
+            <w:r>
+              <w:t>User with the ability to create and manage classes</w:t>
+            </w:r>
+          </w:p>
+        </w:tc>
+        <w:tc>
+          <w:tcPr>
+            <w:tcW w:w="1134" w:type="dxa"/>
+          </w:tcPr>
+          <w:p>
+            <w:r>
+              <w:t>Teacher</w:t>
+            </w:r>
+          </w:p>
+        </w:tc>
+        <w:tc>
+          <w:tcPr>
+            <w:tcW w:w="3396" w:type="dxa"/>
+          </w:tcPr>
+          <w:p/>
+        </w:tc>
+      </w:tr>
+      <w:tr>
+        <w:tc>
+          <w:tcPr>
+            <w:tcW w:w="1555" w:type="dxa"/>
+          </w:tcPr>
+          <w:p>
+            <w:proofErr w:type="spellStart"/>
+            <w:r>
+              <w:t>Classruum</w:t>
+            </w:r>
+            <w:proofErr w:type="spellEnd"/>
+          </w:p>
+        </w:tc>
+        <w:tc>
+          <w:tcPr>
+            <w:tcW w:w="3543" w:type="dxa"/>
+          </w:tcPr>
+          <w:p>
+            <w:r>
+              <w:t>A group that allows Educators to share resources with Scholars</w:t>
+            </w:r>
+          </w:p>
+        </w:tc>
+        <w:tc>
+          <w:tcPr>
+            <w:tcW w:w="1134" w:type="dxa"/>
+          </w:tcPr>
+          <w:p>
+            <w:r>
+              <w:t>Class</w:t>
+            </w:r>
+          </w:p>
+        </w:tc>
+        <w:tc>
+          <w:tcPr>
+            <w:tcW w:w="3396" w:type="dxa"/>
+          </w:tcPr>
+          <w:p/>
+        </w:tc>
+      </w:tr>
+      <w:tr>
+        <w:tc>
+          <w:tcPr>
+            <w:tcW w:w="1555" w:type="dxa"/>
+          </w:tcPr>
+          <w:p>
+            <w:proofErr w:type="spellStart"/>
+            <w:r>
+              <w:t>Foruum</w:t>
+            </w:r>
+            <w:proofErr w:type="spellEnd"/>
+          </w:p>
+        </w:tc>
+        <w:tc>
+          <w:tcPr>
+            <w:tcW w:w="3543" w:type="dxa"/>
+          </w:tcPr>
+          <w:p>
+            <w:r>
+              <w:t xml:space="preserve">A public domain conversation hub which can be directly related to a specific </w:t>
+            </w:r>
+            <w:proofErr w:type="spellStart"/>
+            <w:r>
+              <w:t>Classruum</w:t>
+            </w:r>
+            <w:proofErr w:type="spellEnd"/>
+          </w:p>
+        </w:tc>
+        <w:tc>
+          <w:tcPr>
+            <w:tcW w:w="1134" w:type="dxa"/>
+          </w:tcPr>
+          <w:p>
+            <w:r>
+              <w:t>Forum</w:t>
+            </w:r>
+          </w:p>
+        </w:tc>
+        <w:tc>
+          <w:tcPr>
+            <w:tcW w:w="3396" w:type="dxa"/>
+          </w:tcPr>
+          <w:p/>
+        </w:tc>
+      </w:tr>
+      <w:tr>
+        <w:tc>
+          <w:tcPr>
+            <w:tcW w:w="1555" w:type="dxa"/>
           </w:tcPr>
           <w:p>
             <w:r>
@@ -430,19 +486,31 @@
         </w:tc>
         <w:tc>
           <w:tcPr>
-            <w:tcW w:w="2444" w:type="dxa"/>
-          </w:tcPr>
-          <w:p/>
-        </w:tc>
-        <w:tc>
-          <w:tcPr>
-            <w:tcW w:w="2445" w:type="dxa"/>
-          </w:tcPr>
-          <w:p/>
-        </w:tc>
-        <w:tc>
-          <w:tcPr>
-            <w:tcW w:w="2445" w:type="dxa"/>
+            <w:tcW w:w="3543" w:type="dxa"/>
+          </w:tcPr>
+          <w:p>
+            <w:r>
+              <w:t xml:space="preserve">An interaction posted by the User on a specific </w:t>
+            </w:r>
+            <w:proofErr w:type="spellStart"/>
+            <w:r>
+              <w:t>Foruum</w:t>
+            </w:r>
+            <w:proofErr w:type="spellEnd"/>
+          </w:p>
+        </w:tc>
+        <w:tc>
+          <w:tcPr>
+            <w:tcW w:w="1134" w:type="dxa"/>
+          </w:tcPr>
+          <w:p>
+            <w:bookmarkStart w:id="0" w:name="_GoBack"/>
+            <w:bookmarkEnd w:id="0"/>
+          </w:p>
+        </w:tc>
+        <w:tc>
+          <w:tcPr>
+            <w:tcW w:w="3396" w:type="dxa"/>
           </w:tcPr>
           <w:p/>
         </w:tc>
@@ -456,11 +524,11 @@
         <w:tblLook w:val="04A0" w:firstRow="1" w:lastRow="0" w:firstColumn="1" w:lastColumn="0" w:noHBand="0" w:noVBand="1"/>
       </w:tblPr>
       <w:tblGrid>
+        <w:gridCol w:w="1924"/>
         <w:gridCol w:w="1929"/>
-        <w:gridCol w:w="1928"/>
-        <w:gridCol w:w="1933"/>
-        <w:gridCol w:w="1929"/>
-        <w:gridCol w:w="1909"/>
+        <w:gridCol w:w="1934"/>
+        <w:gridCol w:w="1930"/>
+        <w:gridCol w:w="1911"/>
       </w:tblGrid>
       <w:tr>
         <w:tc>
@@ -679,7 +747,7 @@
           </w:tcPr>
           <w:p>
             <w:r>
-              <w:t>Item (W.I.P)</w:t>
+              <w:t>Resource</w:t>
             </w:r>
           </w:p>
         </w:tc>
@@ -858,66 +926,49 @@
             <w:tcW w:w="1955" w:type="dxa"/>
           </w:tcPr>
           <w:p>
-            <w:r>
-              <w:t>Class(</w:t>
-            </w:r>
-            <w:proofErr w:type="spellStart"/>
-            <w:r>
-              <w:t>ruum</w:t>
-            </w:r>
-            <w:proofErr w:type="spellEnd"/>
-            <w:r>
-              <w:t>)</w:t>
-            </w:r>
-          </w:p>
-        </w:tc>
-        <w:tc>
-          <w:tcPr>
-            <w:tcW w:w="1955" w:type="dxa"/>
-          </w:tcPr>
-          <w:p/>
-        </w:tc>
-        <w:tc>
-          <w:tcPr>
-            <w:tcW w:w="1956" w:type="dxa"/>
-          </w:tcPr>
-          <w:p/>
-        </w:tc>
-        <w:tc>
-          <w:tcPr>
-            <w:tcW w:w="1956" w:type="dxa"/>
-          </w:tcPr>
-          <w:p/>
-        </w:tc>
-        <w:tc>
-          <w:tcPr>
-            <w:tcW w:w="1956" w:type="dxa"/>
-          </w:tcPr>
-          <w:p/>
-        </w:tc>
-      </w:tr>
-      <w:tr>
-        <w:tc>
-          <w:tcPr>
-            <w:tcW w:w="1955" w:type="dxa"/>
-          </w:tcPr>
-          <w:p>
-            <w:proofErr w:type="spellStart"/>
-            <w:r>
-              <w:t>Fo</w:t>
-            </w:r>
-            <w:proofErr w:type="spellEnd"/>
-            <w:r>
-              <w:t>(</w:t>
-            </w:r>
-            <w:proofErr w:type="spellStart"/>
-            <w:r>
-              <w:t>ruum</w:t>
-            </w:r>
-            <w:proofErr w:type="spellEnd"/>
-            <w:r>
-              <w:t>)</w:t>
-            </w:r>
+            <w:proofErr w:type="spellStart"/>
+            <w:r>
+              <w:t>Classruum</w:t>
+            </w:r>
+            <w:proofErr w:type="spellEnd"/>
+          </w:p>
+        </w:tc>
+        <w:tc>
+          <w:tcPr>
+            <w:tcW w:w="1955" w:type="dxa"/>
+          </w:tcPr>
+          <w:p/>
+        </w:tc>
+        <w:tc>
+          <w:tcPr>
+            <w:tcW w:w="1956" w:type="dxa"/>
+          </w:tcPr>
+          <w:p/>
+        </w:tc>
+        <w:tc>
+          <w:tcPr>
+            <w:tcW w:w="1956" w:type="dxa"/>
+          </w:tcPr>
+          <w:p/>
+        </w:tc>
+        <w:tc>
+          <w:tcPr>
+            <w:tcW w:w="1956" w:type="dxa"/>
+          </w:tcPr>
+          <w:p/>
+        </w:tc>
+      </w:tr>
+      <w:tr>
+        <w:tc>
+          <w:tcPr>
+            <w:tcW w:w="1955" w:type="dxa"/>
+          </w:tcPr>
+          <w:p>
+            <w:proofErr w:type="spellStart"/>
+            <w:r>
+              <w:t>Foruum</w:t>
+            </w:r>
+            <w:proofErr w:type="spellEnd"/>
           </w:p>
         </w:tc>
         <w:tc>
@@ -990,11 +1041,11 @@
         <w:tblLook w:val="04A0" w:firstRow="1" w:lastRow="0" w:firstColumn="1" w:lastColumn="0" w:noHBand="0" w:noVBand="1"/>
       </w:tblPr>
       <w:tblGrid>
-        <w:gridCol w:w="1613"/>
+        <w:gridCol w:w="1609"/>
+        <w:gridCol w:w="1617"/>
         <w:gridCol w:w="1615"/>
-        <w:gridCol w:w="1615"/>
-        <w:gridCol w:w="1597"/>
-        <w:gridCol w:w="1590"/>
+        <w:gridCol w:w="1598"/>
+        <w:gridCol w:w="1591"/>
         <w:gridCol w:w="1598"/>
       </w:tblGrid>
       <w:tr>
@@ -1137,7 +1188,10 @@
           <w:p>
             <w:proofErr w:type="spellStart"/>
             <w:r>
-              <w:t>ItemID</w:t>
+              <w:t>Quiz</w:t>
+            </w:r>
+            <w:r>
+              <w:t>ID</w:t>
             </w:r>
             <w:proofErr w:type="spellEnd"/>
           </w:p>
@@ -1185,7 +1239,10 @@
           <w:p>
             <w:proofErr w:type="spellStart"/>
             <w:r>
-              <w:t>ItemID</w:t>
+              <w:t>Flashcard</w:t>
+            </w:r>
+            <w:r>
+              <w:t>ID</w:t>
             </w:r>
             <w:proofErr w:type="spellEnd"/>
           </w:p>
@@ -1233,7 +1290,10 @@
           <w:p>
             <w:proofErr w:type="spellStart"/>
             <w:r>
-              <w:t>ItemID</w:t>
+              <w:t>Dictionary</w:t>
+            </w:r>
+            <w:r>
+              <w:t>ID</w:t>
             </w:r>
             <w:proofErr w:type="spellEnd"/>
           </w:p>
@@ -1270,7 +1330,7 @@
           </w:tcPr>
           <w:p>
             <w:r>
-              <w:t>Item (W.I.P)</w:t>
+              <w:t>Resource</w:t>
             </w:r>
           </w:p>
         </w:tc>
@@ -1281,7 +1341,10 @@
           <w:p>
             <w:proofErr w:type="spellStart"/>
             <w:r>
-              <w:t>ItemID</w:t>
+              <w:t>Resource</w:t>
+            </w:r>
+            <w:r>
+              <w:t>ID</w:t>
             </w:r>
             <w:proofErr w:type="spellEnd"/>
           </w:p>
@@ -1329,7 +1392,10 @@
           <w:p>
             <w:proofErr w:type="spellStart"/>
             <w:r>
-              <w:t>ItemID</w:t>
+              <w:t>Note</w:t>
+            </w:r>
+            <w:r>
+              <w:t>ID</w:t>
             </w:r>
             <w:proofErr w:type="spellEnd"/>
           </w:p>
@@ -1509,17 +1575,11 @@
             <w:tcW w:w="1629" w:type="dxa"/>
           </w:tcPr>
           <w:p>
-            <w:r>
-              <w:t>Class(</w:t>
-            </w:r>
-            <w:proofErr w:type="spellStart"/>
-            <w:r>
-              <w:t>ruum</w:t>
-            </w:r>
-            <w:proofErr w:type="spellEnd"/>
-            <w:r>
-              <w:t>)</w:t>
-            </w:r>
+            <w:proofErr w:type="spellStart"/>
+            <w:r>
+              <w:t>Classruum</w:t>
+            </w:r>
+            <w:proofErr w:type="spellEnd"/>
           </w:p>
         </w:tc>
         <w:tc>
@@ -1567,20 +1627,9 @@
           <w:p>
             <w:proofErr w:type="spellStart"/>
             <w:r>
-              <w:t>Fo</w:t>
-            </w:r>
-            <w:proofErr w:type="spellEnd"/>
-            <w:r>
-              <w:t>(</w:t>
-            </w:r>
-            <w:proofErr w:type="spellStart"/>
-            <w:r>
-              <w:t>ruum</w:t>
-            </w:r>
-            <w:proofErr w:type="spellEnd"/>
-            <w:r>
-              <w:t>)</w:t>
-            </w:r>
+              <w:t>Foruum</w:t>
+            </w:r>
+            <w:proofErr w:type="spellEnd"/>
           </w:p>
         </w:tc>
         <w:tc>
@@ -1627,6 +1676,7 @@
           </w:tcPr>
           <w:p>
             <w:r>
+              <w:lastRenderedPageBreak/>
               <w:t>Comment</w:t>
             </w:r>
           </w:p>
@@ -1682,11 +1732,11 @@
         <w:tblLook w:val="04A0" w:firstRow="1" w:lastRow="0" w:firstColumn="1" w:lastColumn="0" w:noHBand="0" w:noVBand="1"/>
       </w:tblPr>
       <w:tblGrid>
+        <w:gridCol w:w="1931"/>
+        <w:gridCol w:w="1935"/>
         <w:gridCol w:w="1934"/>
-        <w:gridCol w:w="1934"/>
-        <w:gridCol w:w="1934"/>
-        <w:gridCol w:w="1911"/>
-        <w:gridCol w:w="1915"/>
+        <w:gridCol w:w="1912"/>
+        <w:gridCol w:w="1916"/>
       </w:tblGrid>
       <w:tr>
         <w:tc>
@@ -1705,7 +1755,6 @@
                 <w:b/>
                 <w:bCs/>
               </w:rPr>
-              <w:lastRenderedPageBreak/>
               <w:t>Entity</w:t>
             </w:r>
           </w:p>
@@ -1797,7 +1846,6 @@
             <w:tcW w:w="1955" w:type="dxa"/>
           </w:tcPr>
           <w:p>
-            <w:bookmarkStart w:id="0" w:name="_GoBack" w:colFirst="1" w:colLast="1"/>
             <w:r>
               <w:t>Quiz</w:t>
             </w:r>
@@ -1810,31 +1858,33 @@
           <w:p>
             <w:proofErr w:type="spellStart"/>
             <w:r>
-              <w:t>ItemID</w:t>
-            </w:r>
-            <w:proofErr w:type="spellEnd"/>
-          </w:p>
-        </w:tc>
-        <w:tc>
-          <w:tcPr>
-            <w:tcW w:w="1956" w:type="dxa"/>
-          </w:tcPr>
-          <w:p/>
-        </w:tc>
-        <w:tc>
-          <w:tcPr>
-            <w:tcW w:w="1956" w:type="dxa"/>
-          </w:tcPr>
-          <w:p/>
-        </w:tc>
-        <w:tc>
-          <w:tcPr>
-            <w:tcW w:w="1956" w:type="dxa"/>
-          </w:tcPr>
-          <w:p/>
-        </w:tc>
-      </w:tr>
-      <w:bookmarkEnd w:id="0"/>
+              <w:t>Quiz</w:t>
+            </w:r>
+            <w:r>
+              <w:t>ID</w:t>
+            </w:r>
+            <w:proofErr w:type="spellEnd"/>
+          </w:p>
+        </w:tc>
+        <w:tc>
+          <w:tcPr>
+            <w:tcW w:w="1956" w:type="dxa"/>
+          </w:tcPr>
+          <w:p/>
+        </w:tc>
+        <w:tc>
+          <w:tcPr>
+            <w:tcW w:w="1956" w:type="dxa"/>
+          </w:tcPr>
+          <w:p/>
+        </w:tc>
+        <w:tc>
+          <w:tcPr>
+            <w:tcW w:w="1956" w:type="dxa"/>
+          </w:tcPr>
+          <w:p/>
+        </w:tc>
+      </w:tr>
       <w:tr>
         <w:tc>
           <w:tcPr>
@@ -1853,7 +1903,10 @@
           <w:p>
             <w:proofErr w:type="spellStart"/>
             <w:r>
-              <w:t>ItemID</w:t>
+              <w:t>Flashcard</w:t>
+            </w:r>
+            <w:r>
+              <w:t>ID</w:t>
             </w:r>
             <w:proofErr w:type="spellEnd"/>
           </w:p>
@@ -1895,49 +1948,55 @@
           <w:p>
             <w:proofErr w:type="spellStart"/>
             <w:r>
-              <w:t>ItemID</w:t>
-            </w:r>
-            <w:proofErr w:type="spellEnd"/>
-          </w:p>
-        </w:tc>
-        <w:tc>
-          <w:tcPr>
-            <w:tcW w:w="1956" w:type="dxa"/>
-          </w:tcPr>
-          <w:p/>
-        </w:tc>
-        <w:tc>
-          <w:tcPr>
-            <w:tcW w:w="1956" w:type="dxa"/>
-          </w:tcPr>
-          <w:p/>
-        </w:tc>
-        <w:tc>
-          <w:tcPr>
-            <w:tcW w:w="1956" w:type="dxa"/>
-          </w:tcPr>
-          <w:p/>
-        </w:tc>
-      </w:tr>
-      <w:tr>
-        <w:tc>
-          <w:tcPr>
-            <w:tcW w:w="1955" w:type="dxa"/>
-          </w:tcPr>
-          <w:p>
-            <w:r>
-              <w:t>Item (W.I.P)</w:t>
-            </w:r>
-          </w:p>
-        </w:tc>
-        <w:tc>
-          <w:tcPr>
-            <w:tcW w:w="1955" w:type="dxa"/>
-          </w:tcPr>
-          <w:p>
-            <w:proofErr w:type="spellStart"/>
-            <w:r>
-              <w:t>ItemID</w:t>
+              <w:t>Dictionary</w:t>
+            </w:r>
+            <w:r>
+              <w:t>ID</w:t>
+            </w:r>
+            <w:proofErr w:type="spellEnd"/>
+          </w:p>
+        </w:tc>
+        <w:tc>
+          <w:tcPr>
+            <w:tcW w:w="1956" w:type="dxa"/>
+          </w:tcPr>
+          <w:p/>
+        </w:tc>
+        <w:tc>
+          <w:tcPr>
+            <w:tcW w:w="1956" w:type="dxa"/>
+          </w:tcPr>
+          <w:p/>
+        </w:tc>
+        <w:tc>
+          <w:tcPr>
+            <w:tcW w:w="1956" w:type="dxa"/>
+          </w:tcPr>
+          <w:p/>
+        </w:tc>
+      </w:tr>
+      <w:tr>
+        <w:tc>
+          <w:tcPr>
+            <w:tcW w:w="1955" w:type="dxa"/>
+          </w:tcPr>
+          <w:p>
+            <w:r>
+              <w:t>Resource</w:t>
+            </w:r>
+          </w:p>
+        </w:tc>
+        <w:tc>
+          <w:tcPr>
+            <w:tcW w:w="1955" w:type="dxa"/>
+          </w:tcPr>
+          <w:p>
+            <w:proofErr w:type="spellStart"/>
+            <w:r>
+              <w:t>Resource</w:t>
+            </w:r>
+            <w:r>
+              <w:t>ID</w:t>
             </w:r>
             <w:proofErr w:type="spellEnd"/>
           </w:p>
@@ -1979,7 +2038,10 @@
           <w:p>
             <w:proofErr w:type="spellStart"/>
             <w:r>
-              <w:t>ItemID</w:t>
+              <w:t>Note</w:t>
+            </w:r>
+            <w:r>
+              <w:t>ID</w:t>
             </w:r>
             <w:proofErr w:type="spellEnd"/>
           </w:p>
@@ -2135,17 +2197,11 @@
             <w:tcW w:w="1955" w:type="dxa"/>
           </w:tcPr>
           <w:p>
-            <w:r>
-              <w:t>Class(</w:t>
-            </w:r>
-            <w:proofErr w:type="spellStart"/>
-            <w:r>
-              <w:t>ruum</w:t>
-            </w:r>
-            <w:proofErr w:type="spellEnd"/>
-            <w:r>
-              <w:t>)</w:t>
-            </w:r>
+            <w:proofErr w:type="spellStart"/>
+            <w:r>
+              <w:t>Classruum</w:t>
+            </w:r>
+            <w:proofErr w:type="spellEnd"/>
           </w:p>
         </w:tc>
         <w:tc>
@@ -2187,20 +2243,9 @@
           <w:p>
             <w:proofErr w:type="spellStart"/>
             <w:r>
-              <w:t>Fo</w:t>
-            </w:r>
-            <w:proofErr w:type="spellEnd"/>
-            <w:r>
-              <w:t>(</w:t>
-            </w:r>
-            <w:proofErr w:type="spellStart"/>
-            <w:r>
-              <w:t>ruum</w:t>
-            </w:r>
-            <w:proofErr w:type="spellEnd"/>
-            <w:r>
-              <w:t>)</w:t>
-            </w:r>
+              <w:t>Foruum</w:t>
+            </w:r>
+            <w:proofErr w:type="spellEnd"/>
           </w:p>
         </w:tc>
         <w:tc>

</xml_diff>

<commit_message>
Updated data model and data dict
</commit_message>
<xml_diff>
--- a/Design/02_data_dictionary.docx
+++ b/Design/02_data_dictionary.docx
@@ -9,10 +9,10 @@
         <w:tblLook w:val="04A0" w:firstRow="1" w:lastRow="0" w:firstColumn="1" w:lastColumn="0" w:noHBand="0" w:noVBand="1"/>
       </w:tblPr>
       <w:tblGrid>
-        <w:gridCol w:w="1555"/>
-        <w:gridCol w:w="3543"/>
-        <w:gridCol w:w="1134"/>
-        <w:gridCol w:w="3396"/>
+        <w:gridCol w:w="1549"/>
+        <w:gridCol w:w="3512"/>
+        <w:gridCol w:w="1202"/>
+        <w:gridCol w:w="3365"/>
       </w:tblGrid>
       <w:tr>
         <w:tc>
@@ -121,13 +121,21 @@
           <w:tcPr>
             <w:tcW w:w="1134" w:type="dxa"/>
           </w:tcPr>
-          <w:p/>
+          <w:p>
+            <w:r>
+              <w:t>Test</w:t>
+            </w:r>
+          </w:p>
         </w:tc>
         <w:tc>
           <w:tcPr>
             <w:tcW w:w="3396" w:type="dxa"/>
           </w:tcPr>
-          <w:p/>
+          <w:p>
+            <w:r>
+              <w:t>Zero or more Quizzes are composed by one or more Flashcards. Each Quiz is a type of resource</w:t>
+            </w:r>
+          </w:p>
         </w:tc>
       </w:tr>
       <w:tr>
@@ -161,7 +169,11 @@
           <w:tcPr>
             <w:tcW w:w="3396" w:type="dxa"/>
           </w:tcPr>
-          <w:p/>
+          <w:p>
+            <w:r>
+              <w:t>Each Flashcard is a type of Resource</w:t>
+            </w:r>
+          </w:p>
         </w:tc>
       </w:tr>
       <w:tr>
@@ -199,7 +211,11 @@
           <w:tcPr>
             <w:tcW w:w="3396" w:type="dxa"/>
           </w:tcPr>
-          <w:p/>
+          <w:p>
+            <w:r>
+              <w:t>One or more Dictionaries is composed by zero or more Flashcards. Each Dictionary is a type of Resource</w:t>
+            </w:r>
+          </w:p>
         </w:tc>
       </w:tr>
       <w:tr>
@@ -237,7 +253,11 @@
           <w:tcPr>
             <w:tcW w:w="3396" w:type="dxa"/>
           </w:tcPr>
-          <w:p/>
+          <w:p>
+            <w:r>
+              <w:t>A Resource can be owned by one and only one user</w:t>
+            </w:r>
+          </w:p>
         </w:tc>
       </w:tr>
       <w:tr>
@@ -271,7 +291,11 @@
           <w:tcPr>
             <w:tcW w:w="3396" w:type="dxa"/>
           </w:tcPr>
-          <w:p/>
+          <w:p>
+            <w:r>
+              <w:t>Each Note is a type of Resource</w:t>
+            </w:r>
+          </w:p>
         </w:tc>
       </w:tr>
       <w:tr>
@@ -309,7 +333,16 @@
           <w:tcPr>
             <w:tcW w:w="3396" w:type="dxa"/>
           </w:tcPr>
-          <w:p/>
+          <w:p>
+            <w:r>
+              <w:t xml:space="preserve">One user can own multiple Resources. Zero or more Users can participate in </w:t>
+            </w:r>
+            <w:proofErr w:type="spellStart"/>
+            <w:r>
+              <w:t>Foruums</w:t>
+            </w:r>
+            <w:proofErr w:type="spellEnd"/>
+          </w:p>
         </w:tc>
       </w:tr>
       <w:tr>
@@ -347,7 +380,11 @@
           <w:tcPr>
             <w:tcW w:w="3396" w:type="dxa"/>
           </w:tcPr>
-          <w:p/>
+          <w:p>
+            <w:r>
+              <w:t>Each and every Scholar is a type of User</w:t>
+            </w:r>
+          </w:p>
         </w:tc>
       </w:tr>
       <w:tr>
@@ -385,7 +422,37 @@
           <w:tcPr>
             <w:tcW w:w="3396" w:type="dxa"/>
           </w:tcPr>
-          <w:p/>
+          <w:p>
+            <w:r>
+              <w:t xml:space="preserve">Each and every </w:t>
+            </w:r>
+            <w:r>
+              <w:t>Educator</w:t>
+            </w:r>
+            <w:r>
+              <w:t xml:space="preserve"> is a type of</w:t>
+            </w:r>
+            <w:r>
+              <w:t xml:space="preserve"> </w:t>
+            </w:r>
+            <w:r>
+              <w:t>User</w:t>
+            </w:r>
+            <w:r>
+              <w:t>.</w:t>
+            </w:r>
+            <w:r>
+              <w:t xml:space="preserve"> One Educator can own one or multiple </w:t>
+            </w:r>
+            <w:proofErr w:type="spellStart"/>
+            <w:r>
+              <w:t>Classruums</w:t>
+            </w:r>
+            <w:proofErr w:type="spellEnd"/>
+            <w:r>
+              <w:t xml:space="preserve"> </w:t>
+            </w:r>
+          </w:p>
         </w:tc>
       </w:tr>
       <w:tr>
@@ -425,7 +492,19 @@
           <w:tcPr>
             <w:tcW w:w="3396" w:type="dxa"/>
           </w:tcPr>
-          <w:p/>
+          <w:p>
+            <w:r>
+              <w:t xml:space="preserve">One or multiple </w:t>
+            </w:r>
+            <w:proofErr w:type="spellStart"/>
+            <w:r>
+              <w:t>Classruums</w:t>
+            </w:r>
+            <w:proofErr w:type="spellEnd"/>
+            <w:r>
+              <w:t xml:space="preserve"> can be owned by one Educator</w:t>
+            </w:r>
+          </w:p>
         </w:tc>
       </w:tr>
       <w:tr>
@@ -470,7 +549,22 @@
           <w:tcPr>
             <w:tcW w:w="3396" w:type="dxa"/>
           </w:tcPr>
-          <w:p/>
+          <w:p>
+            <w:r>
+              <w:t>A</w:t>
+            </w:r>
+            <w:r>
+              <w:t xml:space="preserve"> single</w:t>
+            </w:r>
+            <w:r>
+              <w:t xml:space="preserve"> Forum can or cannot be directly related to a specific </w:t>
+            </w:r>
+            <w:proofErr w:type="spellStart"/>
+            <w:r>
+              <w:t>Classruum</w:t>
+            </w:r>
+            <w:proofErr w:type="spellEnd"/>
+          </w:p>
         </w:tc>
       </w:tr>
       <w:tr>
@@ -504,15 +598,20 @@
             <w:tcW w:w="1134" w:type="dxa"/>
           </w:tcPr>
           <w:p>
-            <w:bookmarkStart w:id="0" w:name="_GoBack"/>
-            <w:bookmarkEnd w:id="0"/>
+            <w:r>
+              <w:t>Interaction</w:t>
+            </w:r>
           </w:p>
         </w:tc>
         <w:tc>
           <w:tcPr>
             <w:tcW w:w="3396" w:type="dxa"/>
           </w:tcPr>
-          <w:p/>
+          <w:p>
+            <w:r>
+              <w:t>Zero or more Comments are contained in a particular Forum</w:t>
+            </w:r>
+          </w:p>
         </w:tc>
       </w:tr>
     </w:tbl>
@@ -524,16 +623,16 @@
         <w:tblLook w:val="04A0" w:firstRow="1" w:lastRow="0" w:firstColumn="1" w:lastColumn="0" w:noHBand="0" w:noVBand="1"/>
       </w:tblPr>
       <w:tblGrid>
+        <w:gridCol w:w="1919"/>
         <w:gridCol w:w="1924"/>
-        <w:gridCol w:w="1929"/>
-        <w:gridCol w:w="1934"/>
-        <w:gridCol w:w="1930"/>
-        <w:gridCol w:w="1911"/>
+        <w:gridCol w:w="1944"/>
+        <w:gridCol w:w="1925"/>
+        <w:gridCol w:w="1916"/>
       </w:tblGrid>
       <w:tr>
         <w:tc>
           <w:tcPr>
-            <w:tcW w:w="1955" w:type="dxa"/>
+            <w:tcW w:w="1919" w:type="dxa"/>
           </w:tcPr>
           <w:p>
             <w:pPr>
@@ -553,7 +652,7 @@
         </w:tc>
         <w:tc>
           <w:tcPr>
-            <w:tcW w:w="1955" w:type="dxa"/>
+            <w:tcW w:w="1924" w:type="dxa"/>
           </w:tcPr>
           <w:p>
             <w:pPr>
@@ -573,7 +672,7 @@
         </w:tc>
         <w:tc>
           <w:tcPr>
-            <w:tcW w:w="1956" w:type="dxa"/>
+            <w:tcW w:w="1944" w:type="dxa"/>
           </w:tcPr>
           <w:p>
             <w:pPr>
@@ -593,7 +692,7 @@
         </w:tc>
         <w:tc>
           <w:tcPr>
-            <w:tcW w:w="1956" w:type="dxa"/>
+            <w:tcW w:w="1925" w:type="dxa"/>
           </w:tcPr>
           <w:p>
             <w:pPr>
@@ -613,7 +712,7 @@
         </w:tc>
         <w:tc>
           <w:tcPr>
-            <w:tcW w:w="1956" w:type="dxa"/>
+            <w:tcW w:w="1916" w:type="dxa"/>
           </w:tcPr>
           <w:p>
             <w:pPr>
@@ -635,151 +734,283 @@
       <w:tr>
         <w:tc>
           <w:tcPr>
-            <w:tcW w:w="1955" w:type="dxa"/>
+            <w:tcW w:w="1919" w:type="dxa"/>
           </w:tcPr>
           <w:p>
             <w:r>
               <w:t>Quiz</w:t>
             </w:r>
           </w:p>
-        </w:tc>
-        <w:tc>
-          <w:tcPr>
-            <w:tcW w:w="1955" w:type="dxa"/>
-          </w:tcPr>
-          <w:p/>
-        </w:tc>
-        <w:tc>
-          <w:tcPr>
-            <w:tcW w:w="1956" w:type="dxa"/>
-          </w:tcPr>
-          <w:p/>
-        </w:tc>
-        <w:tc>
-          <w:tcPr>
-            <w:tcW w:w="1956" w:type="dxa"/>
-          </w:tcPr>
-          <w:p/>
-        </w:tc>
-        <w:tc>
-          <w:tcPr>
-            <w:tcW w:w="1956" w:type="dxa"/>
-          </w:tcPr>
-          <w:p/>
-        </w:tc>
-      </w:tr>
-      <w:tr>
-        <w:tc>
-          <w:tcPr>
-            <w:tcW w:w="1955" w:type="dxa"/>
+          <w:p>
+            <w:r>
+              <w:t>Quiz</w:t>
+            </w:r>
+          </w:p>
+        </w:tc>
+        <w:tc>
+          <w:tcPr>
+            <w:tcW w:w="1924" w:type="dxa"/>
+          </w:tcPr>
+          <w:p>
+            <w:proofErr w:type="gramStart"/>
+            <w:r>
+              <w:t>0..*</w:t>
+            </w:r>
+            <w:proofErr w:type="gramEnd"/>
+          </w:p>
+          <w:p>
+            <w:r>
+              <w:t>1..1</w:t>
+            </w:r>
+          </w:p>
+        </w:tc>
+        <w:tc>
+          <w:tcPr>
+            <w:tcW w:w="1944" w:type="dxa"/>
+          </w:tcPr>
+          <w:p>
+            <w:proofErr w:type="spellStart"/>
+            <w:r>
+              <w:t>IsComposedOf</w:t>
+            </w:r>
+            <w:proofErr w:type="spellEnd"/>
+          </w:p>
+          <w:p>
+            <w:proofErr w:type="spellStart"/>
+            <w:r>
+              <w:t>IsaTypeOf</w:t>
+            </w:r>
+            <w:proofErr w:type="spellEnd"/>
+          </w:p>
+        </w:tc>
+        <w:tc>
+          <w:tcPr>
+            <w:tcW w:w="1925" w:type="dxa"/>
+          </w:tcPr>
+          <w:p>
+            <w:proofErr w:type="gramStart"/>
+            <w:r>
+              <w:t>1..*</w:t>
+            </w:r>
+            <w:proofErr w:type="gramEnd"/>
+          </w:p>
+          <w:p>
+            <w:r>
+              <w:t>1..1</w:t>
+            </w:r>
+          </w:p>
+        </w:tc>
+        <w:tc>
+          <w:tcPr>
+            <w:tcW w:w="1916" w:type="dxa"/>
           </w:tcPr>
           <w:p>
             <w:r>
               <w:t>Flashcard</w:t>
             </w:r>
           </w:p>
-        </w:tc>
-        <w:tc>
-          <w:tcPr>
-            <w:tcW w:w="1955" w:type="dxa"/>
-          </w:tcPr>
-          <w:p/>
-        </w:tc>
-        <w:tc>
-          <w:tcPr>
-            <w:tcW w:w="1956" w:type="dxa"/>
-          </w:tcPr>
-          <w:p/>
-        </w:tc>
-        <w:tc>
-          <w:tcPr>
-            <w:tcW w:w="1956" w:type="dxa"/>
-          </w:tcPr>
-          <w:p/>
-        </w:tc>
-        <w:tc>
-          <w:tcPr>
-            <w:tcW w:w="1956" w:type="dxa"/>
-          </w:tcPr>
-          <w:p/>
-        </w:tc>
-      </w:tr>
-      <w:tr>
-        <w:tc>
-          <w:tcPr>
-            <w:tcW w:w="1955" w:type="dxa"/>
+          <w:p>
+            <w:r>
+              <w:t>Resource</w:t>
+            </w:r>
+          </w:p>
+        </w:tc>
+      </w:tr>
+      <w:tr>
+        <w:tc>
+          <w:tcPr>
+            <w:tcW w:w="1919" w:type="dxa"/>
+          </w:tcPr>
+          <w:p>
+            <w:r>
+              <w:t>Flashcard</w:t>
+            </w:r>
+          </w:p>
+        </w:tc>
+        <w:tc>
+          <w:tcPr>
+            <w:tcW w:w="1924" w:type="dxa"/>
+          </w:tcPr>
+          <w:p>
+            <w:r>
+              <w:t>1..1</w:t>
+            </w:r>
+          </w:p>
+        </w:tc>
+        <w:tc>
+          <w:tcPr>
+            <w:tcW w:w="1944" w:type="dxa"/>
+          </w:tcPr>
+          <w:p>
+            <w:proofErr w:type="spellStart"/>
+            <w:r>
+              <w:t>IsaTypeOf</w:t>
+            </w:r>
+            <w:proofErr w:type="spellEnd"/>
+          </w:p>
+        </w:tc>
+        <w:tc>
+          <w:tcPr>
+            <w:tcW w:w="1925" w:type="dxa"/>
+          </w:tcPr>
+          <w:p>
+            <w:r>
+              <w:t>1..1</w:t>
+            </w:r>
+          </w:p>
+        </w:tc>
+        <w:tc>
+          <w:tcPr>
+            <w:tcW w:w="1916" w:type="dxa"/>
+          </w:tcPr>
+          <w:p>
+            <w:r>
+              <w:t>Resource</w:t>
+            </w:r>
+          </w:p>
+        </w:tc>
+      </w:tr>
+      <w:tr>
+        <w:tc>
+          <w:tcPr>
+            <w:tcW w:w="1919" w:type="dxa"/>
           </w:tcPr>
           <w:p>
             <w:r>
               <w:t>Dictionary</w:t>
             </w:r>
           </w:p>
-        </w:tc>
-        <w:tc>
-          <w:tcPr>
-            <w:tcW w:w="1955" w:type="dxa"/>
-          </w:tcPr>
-          <w:p/>
-        </w:tc>
-        <w:tc>
-          <w:tcPr>
-            <w:tcW w:w="1956" w:type="dxa"/>
-          </w:tcPr>
-          <w:p/>
-        </w:tc>
-        <w:tc>
-          <w:tcPr>
-            <w:tcW w:w="1956" w:type="dxa"/>
-          </w:tcPr>
-          <w:p/>
-        </w:tc>
-        <w:tc>
-          <w:tcPr>
-            <w:tcW w:w="1956" w:type="dxa"/>
-          </w:tcPr>
-          <w:p/>
-        </w:tc>
-      </w:tr>
-      <w:tr>
-        <w:tc>
-          <w:tcPr>
-            <w:tcW w:w="1955" w:type="dxa"/>
-          </w:tcPr>
+          <w:p>
+            <w:r>
+              <w:t>Dictionary</w:t>
+            </w:r>
+          </w:p>
+        </w:tc>
+        <w:tc>
+          <w:tcPr>
+            <w:tcW w:w="1924" w:type="dxa"/>
+          </w:tcPr>
+          <w:p>
+            <w:proofErr w:type="gramStart"/>
+            <w:r>
+              <w:t>1..*</w:t>
+            </w:r>
+            <w:proofErr w:type="gramEnd"/>
+          </w:p>
+          <w:p>
+            <w:r>
+              <w:t>1..1</w:t>
+            </w:r>
+          </w:p>
+        </w:tc>
+        <w:tc>
+          <w:tcPr>
+            <w:tcW w:w="1944" w:type="dxa"/>
+          </w:tcPr>
+          <w:p>
+            <w:proofErr w:type="spellStart"/>
+            <w:r>
+              <w:t>IsComposedOf</w:t>
+            </w:r>
+            <w:proofErr w:type="spellEnd"/>
+          </w:p>
+          <w:p>
+            <w:proofErr w:type="spellStart"/>
+            <w:r>
+              <w:t>IsaTypeOf</w:t>
+            </w:r>
+            <w:proofErr w:type="spellEnd"/>
+          </w:p>
+        </w:tc>
+        <w:tc>
+          <w:tcPr>
+            <w:tcW w:w="1925" w:type="dxa"/>
+          </w:tcPr>
+          <w:p>
+            <w:proofErr w:type="gramStart"/>
+            <w:r>
+              <w:t>0..*</w:t>
+            </w:r>
+            <w:proofErr w:type="gramEnd"/>
+          </w:p>
+          <w:p>
+            <w:r>
+              <w:t>1..1</w:t>
+            </w:r>
+          </w:p>
+        </w:tc>
+        <w:tc>
+          <w:tcPr>
+            <w:tcW w:w="1916" w:type="dxa"/>
+          </w:tcPr>
+          <w:p>
+            <w:r>
+              <w:t>Flashcard</w:t>
+            </w:r>
+          </w:p>
           <w:p>
             <w:r>
               <w:t>Resource</w:t>
             </w:r>
           </w:p>
         </w:tc>
-        <w:tc>
-          <w:tcPr>
-            <w:tcW w:w="1955" w:type="dxa"/>
-          </w:tcPr>
-          <w:p/>
-        </w:tc>
-        <w:tc>
-          <w:tcPr>
-            <w:tcW w:w="1956" w:type="dxa"/>
-          </w:tcPr>
-          <w:p/>
-        </w:tc>
-        <w:tc>
-          <w:tcPr>
-            <w:tcW w:w="1956" w:type="dxa"/>
-          </w:tcPr>
-          <w:p/>
-        </w:tc>
-        <w:tc>
-          <w:tcPr>
-            <w:tcW w:w="1956" w:type="dxa"/>
-          </w:tcPr>
-          <w:p/>
-        </w:tc>
-      </w:tr>
-      <w:tr>
-        <w:tc>
-          <w:tcPr>
-            <w:tcW w:w="1955" w:type="dxa"/>
+      </w:tr>
+      <w:tr>
+        <w:tc>
+          <w:tcPr>
+            <w:tcW w:w="1919" w:type="dxa"/>
+          </w:tcPr>
+          <w:p>
+            <w:r>
+              <w:t>Resource</w:t>
+            </w:r>
+          </w:p>
+        </w:tc>
+        <w:tc>
+          <w:tcPr>
+            <w:tcW w:w="1924" w:type="dxa"/>
+          </w:tcPr>
+          <w:p>
+            <w:r>
+              <w:t>None</w:t>
+            </w:r>
+          </w:p>
+        </w:tc>
+        <w:tc>
+          <w:tcPr>
+            <w:tcW w:w="1944" w:type="dxa"/>
+          </w:tcPr>
+          <w:p>
+            <w:r>
+              <w:t>None</w:t>
+            </w:r>
+          </w:p>
+        </w:tc>
+        <w:tc>
+          <w:tcPr>
+            <w:tcW w:w="1925" w:type="dxa"/>
+          </w:tcPr>
+          <w:p>
+            <w:r>
+              <w:t>None</w:t>
+            </w:r>
+          </w:p>
+        </w:tc>
+        <w:tc>
+          <w:tcPr>
+            <w:tcW w:w="1916" w:type="dxa"/>
+          </w:tcPr>
+          <w:p>
+            <w:r>
+              <w:t>None</w:t>
+            </w:r>
+          </w:p>
+        </w:tc>
+      </w:tr>
+      <w:tr>
+        <w:tc>
+          <w:tcPr>
+            <w:tcW w:w="1919" w:type="dxa"/>
           </w:tcPr>
           <w:p>
             <w:r>
@@ -789,33 +1020,51 @@
         </w:tc>
         <w:tc>
           <w:tcPr>
-            <w:tcW w:w="1955" w:type="dxa"/>
-          </w:tcPr>
-          <w:p/>
-        </w:tc>
-        <w:tc>
-          <w:tcPr>
-            <w:tcW w:w="1956" w:type="dxa"/>
-          </w:tcPr>
-          <w:p/>
-        </w:tc>
-        <w:tc>
-          <w:tcPr>
-            <w:tcW w:w="1956" w:type="dxa"/>
-          </w:tcPr>
-          <w:p/>
-        </w:tc>
-        <w:tc>
-          <w:tcPr>
-            <w:tcW w:w="1956" w:type="dxa"/>
-          </w:tcPr>
-          <w:p/>
-        </w:tc>
-      </w:tr>
-      <w:tr>
-        <w:tc>
-          <w:tcPr>
-            <w:tcW w:w="1955" w:type="dxa"/>
+            <w:tcW w:w="1924" w:type="dxa"/>
+          </w:tcPr>
+          <w:p>
+            <w:r>
+              <w:t>1..1</w:t>
+            </w:r>
+          </w:p>
+        </w:tc>
+        <w:tc>
+          <w:tcPr>
+            <w:tcW w:w="1944" w:type="dxa"/>
+          </w:tcPr>
+          <w:p>
+            <w:proofErr w:type="spellStart"/>
+            <w:r>
+              <w:t>IsaTypeOf</w:t>
+            </w:r>
+            <w:proofErr w:type="spellEnd"/>
+          </w:p>
+        </w:tc>
+        <w:tc>
+          <w:tcPr>
+            <w:tcW w:w="1925" w:type="dxa"/>
+          </w:tcPr>
+          <w:p>
+            <w:r>
+              <w:t>1..1</w:t>
+            </w:r>
+          </w:p>
+        </w:tc>
+        <w:tc>
+          <w:tcPr>
+            <w:tcW w:w="1916" w:type="dxa"/>
+          </w:tcPr>
+          <w:p>
+            <w:r>
+              <w:t>Resource</w:t>
+            </w:r>
+          </w:p>
+        </w:tc>
+      </w:tr>
+      <w:tr>
+        <w:tc>
+          <w:tcPr>
+            <w:tcW w:w="1919" w:type="dxa"/>
           </w:tcPr>
           <w:p>
             <w:r>
@@ -825,33 +1074,79 @@
         </w:tc>
         <w:tc>
           <w:tcPr>
-            <w:tcW w:w="1955" w:type="dxa"/>
-          </w:tcPr>
-          <w:p/>
-        </w:tc>
-        <w:tc>
-          <w:tcPr>
-            <w:tcW w:w="1956" w:type="dxa"/>
-          </w:tcPr>
-          <w:p/>
-        </w:tc>
-        <w:tc>
-          <w:tcPr>
-            <w:tcW w:w="1956" w:type="dxa"/>
-          </w:tcPr>
-          <w:p/>
-        </w:tc>
-        <w:tc>
-          <w:tcPr>
-            <w:tcW w:w="1956" w:type="dxa"/>
-          </w:tcPr>
-          <w:p/>
-        </w:tc>
-      </w:tr>
-      <w:tr>
-        <w:tc>
-          <w:tcPr>
-            <w:tcW w:w="1955" w:type="dxa"/>
+            <w:tcW w:w="1924" w:type="dxa"/>
+          </w:tcPr>
+          <w:p>
+            <w:r>
+              <w:t>1..1</w:t>
+            </w:r>
+          </w:p>
+          <w:p>
+            <w:proofErr w:type="gramStart"/>
+            <w:r>
+              <w:t>0..*</w:t>
+            </w:r>
+            <w:proofErr w:type="gramEnd"/>
+          </w:p>
+        </w:tc>
+        <w:tc>
+          <w:tcPr>
+            <w:tcW w:w="1944" w:type="dxa"/>
+          </w:tcPr>
+          <w:p>
+            <w:r>
+              <w:t>Owns</w:t>
+            </w:r>
+          </w:p>
+          <w:p>
+            <w:proofErr w:type="spellStart"/>
+            <w:r>
+              <w:t>CanParticipateIn</w:t>
+            </w:r>
+            <w:proofErr w:type="spellEnd"/>
+          </w:p>
+        </w:tc>
+        <w:tc>
+          <w:tcPr>
+            <w:tcW w:w="1925" w:type="dxa"/>
+          </w:tcPr>
+          <w:p>
+            <w:proofErr w:type="gramStart"/>
+            <w:r>
+              <w:t>0..*</w:t>
+            </w:r>
+            <w:proofErr w:type="gramEnd"/>
+          </w:p>
+          <w:p>
+            <w:proofErr w:type="gramStart"/>
+            <w:r>
+              <w:t>0..*</w:t>
+            </w:r>
+            <w:proofErr w:type="gramEnd"/>
+          </w:p>
+        </w:tc>
+        <w:tc>
+          <w:tcPr>
+            <w:tcW w:w="1916" w:type="dxa"/>
+          </w:tcPr>
+          <w:p>
+            <w:r>
+              <w:t>Resource</w:t>
+            </w:r>
+          </w:p>
+          <w:p>
+            <w:proofErr w:type="spellStart"/>
+            <w:r>
+              <w:t>Foruum</w:t>
+            </w:r>
+            <w:proofErr w:type="spellEnd"/>
+          </w:p>
+        </w:tc>
+      </w:tr>
+      <w:tr>
+        <w:tc>
+          <w:tcPr>
+            <w:tcW w:w="1919" w:type="dxa"/>
           </w:tcPr>
           <w:p>
             <w:r>
@@ -861,33 +1156,51 @@
         </w:tc>
         <w:tc>
           <w:tcPr>
-            <w:tcW w:w="1955" w:type="dxa"/>
-          </w:tcPr>
-          <w:p/>
-        </w:tc>
-        <w:tc>
-          <w:tcPr>
-            <w:tcW w:w="1956" w:type="dxa"/>
-          </w:tcPr>
-          <w:p/>
-        </w:tc>
-        <w:tc>
-          <w:tcPr>
-            <w:tcW w:w="1956" w:type="dxa"/>
-          </w:tcPr>
-          <w:p/>
-        </w:tc>
-        <w:tc>
-          <w:tcPr>
-            <w:tcW w:w="1956" w:type="dxa"/>
-          </w:tcPr>
-          <w:p/>
-        </w:tc>
-      </w:tr>
-      <w:tr>
-        <w:tc>
-          <w:tcPr>
-            <w:tcW w:w="1955" w:type="dxa"/>
+            <w:tcW w:w="1924" w:type="dxa"/>
+          </w:tcPr>
+          <w:p>
+            <w:r>
+              <w:t>1..1</w:t>
+            </w:r>
+          </w:p>
+        </w:tc>
+        <w:tc>
+          <w:tcPr>
+            <w:tcW w:w="1944" w:type="dxa"/>
+          </w:tcPr>
+          <w:p>
+            <w:proofErr w:type="spellStart"/>
+            <w:r>
+              <w:t>IsaTypeOf</w:t>
+            </w:r>
+            <w:proofErr w:type="spellEnd"/>
+          </w:p>
+        </w:tc>
+        <w:tc>
+          <w:tcPr>
+            <w:tcW w:w="1925" w:type="dxa"/>
+          </w:tcPr>
+          <w:p>
+            <w:r>
+              <w:t>1..1</w:t>
+            </w:r>
+          </w:p>
+        </w:tc>
+        <w:tc>
+          <w:tcPr>
+            <w:tcW w:w="1916" w:type="dxa"/>
+          </w:tcPr>
+          <w:p>
+            <w:r>
+              <w:t>User</w:t>
+            </w:r>
+          </w:p>
+        </w:tc>
+      </w:tr>
+      <w:tr>
+        <w:tc>
+          <w:tcPr>
+            <w:tcW w:w="1919" w:type="dxa"/>
           </w:tcPr>
           <w:p>
             <w:r>
@@ -897,34 +1210,64 @@
         </w:tc>
         <w:tc>
           <w:tcPr>
-            <w:tcW w:w="1955" w:type="dxa"/>
-          </w:tcPr>
-          <w:p/>
-        </w:tc>
-        <w:tc>
-          <w:tcPr>
-            <w:tcW w:w="1956" w:type="dxa"/>
-          </w:tcPr>
-          <w:p/>
-        </w:tc>
-        <w:tc>
-          <w:tcPr>
-            <w:tcW w:w="1956" w:type="dxa"/>
-          </w:tcPr>
-          <w:p/>
-        </w:tc>
-        <w:tc>
-          <w:tcPr>
-            <w:tcW w:w="1956" w:type="dxa"/>
-          </w:tcPr>
-          <w:p/>
-        </w:tc>
-      </w:tr>
-      <w:tr>
-        <w:tc>
-          <w:tcPr>
-            <w:tcW w:w="1955" w:type="dxa"/>
-          </w:tcPr>
+            <w:tcW w:w="1924" w:type="dxa"/>
+          </w:tcPr>
+          <w:p>
+            <w:r>
+              <w:t>1..1</w:t>
+            </w:r>
+          </w:p>
+          <w:p>
+            <w:r>
+              <w:t>1..1</w:t>
+            </w:r>
+          </w:p>
+        </w:tc>
+        <w:tc>
+          <w:tcPr>
+            <w:tcW w:w="1944" w:type="dxa"/>
+          </w:tcPr>
+          <w:p>
+            <w:proofErr w:type="spellStart"/>
+            <w:r>
+              <w:t>IsaTypeOf</w:t>
+            </w:r>
+            <w:proofErr w:type="spellEnd"/>
+          </w:p>
+          <w:p>
+            <w:proofErr w:type="spellStart"/>
+            <w:r>
+              <w:t>CanCreate</w:t>
+            </w:r>
+            <w:proofErr w:type="spellEnd"/>
+          </w:p>
+        </w:tc>
+        <w:tc>
+          <w:tcPr>
+            <w:tcW w:w="1925" w:type="dxa"/>
+          </w:tcPr>
+          <w:p>
+            <w:r>
+              <w:t>1..1</w:t>
+            </w:r>
+          </w:p>
+          <w:p>
+            <w:proofErr w:type="gramStart"/>
+            <w:r>
+              <w:t>1..*</w:t>
+            </w:r>
+            <w:proofErr w:type="gramEnd"/>
+          </w:p>
+        </w:tc>
+        <w:tc>
+          <w:tcPr>
+            <w:tcW w:w="1916" w:type="dxa"/>
+          </w:tcPr>
+          <w:p>
+            <w:r>
+              <w:t>User</w:t>
+            </w:r>
+          </w:p>
           <w:p>
             <w:proofErr w:type="spellStart"/>
             <w:r>
@@ -933,35 +1276,55 @@
             <w:proofErr w:type="spellEnd"/>
           </w:p>
         </w:tc>
-        <w:tc>
-          <w:tcPr>
-            <w:tcW w:w="1955" w:type="dxa"/>
-          </w:tcPr>
-          <w:p/>
-        </w:tc>
-        <w:tc>
-          <w:tcPr>
-            <w:tcW w:w="1956" w:type="dxa"/>
-          </w:tcPr>
-          <w:p/>
-        </w:tc>
-        <w:tc>
-          <w:tcPr>
-            <w:tcW w:w="1956" w:type="dxa"/>
-          </w:tcPr>
-          <w:p/>
-        </w:tc>
-        <w:tc>
-          <w:tcPr>
-            <w:tcW w:w="1956" w:type="dxa"/>
-          </w:tcPr>
-          <w:p/>
-        </w:tc>
-      </w:tr>
-      <w:tr>
-        <w:tc>
-          <w:tcPr>
-            <w:tcW w:w="1955" w:type="dxa"/>
+      </w:tr>
+      <w:tr>
+        <w:tc>
+          <w:tcPr>
+            <w:tcW w:w="1919" w:type="dxa"/>
+          </w:tcPr>
+          <w:p>
+            <w:proofErr w:type="spellStart"/>
+            <w:r>
+              <w:t>Classruum</w:t>
+            </w:r>
+            <w:proofErr w:type="spellEnd"/>
+          </w:p>
+        </w:tc>
+        <w:tc>
+          <w:tcPr>
+            <w:tcW w:w="1924" w:type="dxa"/>
+          </w:tcPr>
+          <w:p>
+            <w:r>
+              <w:t>1..1</w:t>
+            </w:r>
+          </w:p>
+        </w:tc>
+        <w:tc>
+          <w:tcPr>
+            <w:tcW w:w="1944" w:type="dxa"/>
+          </w:tcPr>
+          <w:p>
+            <w:proofErr w:type="spellStart"/>
+            <w:r>
+              <w:t>HasA</w:t>
+            </w:r>
+            <w:proofErr w:type="spellEnd"/>
+          </w:p>
+        </w:tc>
+        <w:tc>
+          <w:tcPr>
+            <w:tcW w:w="1925" w:type="dxa"/>
+          </w:tcPr>
+          <w:p>
+            <w:r>
+              <w:t>0..1</w:t>
+            </w:r>
+          </w:p>
+        </w:tc>
+        <w:tc>
+          <w:tcPr>
+            <w:tcW w:w="1916" w:type="dxa"/>
           </w:tcPr>
           <w:p>
             <w:proofErr w:type="spellStart"/>
@@ -971,35 +1334,55 @@
             <w:proofErr w:type="spellEnd"/>
           </w:p>
         </w:tc>
-        <w:tc>
-          <w:tcPr>
-            <w:tcW w:w="1955" w:type="dxa"/>
-          </w:tcPr>
-          <w:p/>
-        </w:tc>
-        <w:tc>
-          <w:tcPr>
-            <w:tcW w:w="1956" w:type="dxa"/>
-          </w:tcPr>
-          <w:p/>
-        </w:tc>
-        <w:tc>
-          <w:tcPr>
-            <w:tcW w:w="1956" w:type="dxa"/>
-          </w:tcPr>
-          <w:p/>
-        </w:tc>
-        <w:tc>
-          <w:tcPr>
-            <w:tcW w:w="1956" w:type="dxa"/>
-          </w:tcPr>
-          <w:p/>
-        </w:tc>
-      </w:tr>
-      <w:tr>
-        <w:tc>
-          <w:tcPr>
-            <w:tcW w:w="1955" w:type="dxa"/>
+      </w:tr>
+      <w:tr>
+        <w:tc>
+          <w:tcPr>
+            <w:tcW w:w="1919" w:type="dxa"/>
+          </w:tcPr>
+          <w:p>
+            <w:proofErr w:type="spellStart"/>
+            <w:r>
+              <w:t>Foruum</w:t>
+            </w:r>
+            <w:proofErr w:type="spellEnd"/>
+          </w:p>
+        </w:tc>
+        <w:tc>
+          <w:tcPr>
+            <w:tcW w:w="1924" w:type="dxa"/>
+          </w:tcPr>
+          <w:p>
+            <w:r>
+              <w:t>1..1</w:t>
+            </w:r>
+          </w:p>
+        </w:tc>
+        <w:tc>
+          <w:tcPr>
+            <w:tcW w:w="1944" w:type="dxa"/>
+          </w:tcPr>
+          <w:p>
+            <w:r>
+              <w:t>Contains</w:t>
+            </w:r>
+          </w:p>
+        </w:tc>
+        <w:tc>
+          <w:tcPr>
+            <w:tcW w:w="1925" w:type="dxa"/>
+          </w:tcPr>
+          <w:p>
+            <w:proofErr w:type="gramStart"/>
+            <w:r>
+              <w:t>0..*</w:t>
+            </w:r>
+            <w:proofErr w:type="gramEnd"/>
+          </w:p>
+        </w:tc>
+        <w:tc>
+          <w:tcPr>
+            <w:tcW w:w="1916" w:type="dxa"/>
           </w:tcPr>
           <w:p>
             <w:r>
@@ -1007,29 +1390,57 @@
             </w:r>
           </w:p>
         </w:tc>
-        <w:tc>
-          <w:tcPr>
-            <w:tcW w:w="1955" w:type="dxa"/>
-          </w:tcPr>
-          <w:p/>
-        </w:tc>
-        <w:tc>
-          <w:tcPr>
-            <w:tcW w:w="1956" w:type="dxa"/>
-          </w:tcPr>
-          <w:p/>
-        </w:tc>
-        <w:tc>
-          <w:tcPr>
-            <w:tcW w:w="1956" w:type="dxa"/>
-          </w:tcPr>
-          <w:p/>
-        </w:tc>
-        <w:tc>
-          <w:tcPr>
-            <w:tcW w:w="1956" w:type="dxa"/>
-          </w:tcPr>
-          <w:p/>
+      </w:tr>
+      <w:tr>
+        <w:tc>
+          <w:tcPr>
+            <w:tcW w:w="1919" w:type="dxa"/>
+          </w:tcPr>
+          <w:p>
+            <w:r>
+              <w:t>Comment</w:t>
+            </w:r>
+          </w:p>
+        </w:tc>
+        <w:tc>
+          <w:tcPr>
+            <w:tcW w:w="1924" w:type="dxa"/>
+          </w:tcPr>
+          <w:p>
+            <w:r>
+              <w:t>None</w:t>
+            </w:r>
+          </w:p>
+        </w:tc>
+        <w:tc>
+          <w:tcPr>
+            <w:tcW w:w="1944" w:type="dxa"/>
+          </w:tcPr>
+          <w:p>
+            <w:r>
+              <w:t>None</w:t>
+            </w:r>
+          </w:p>
+        </w:tc>
+        <w:tc>
+          <w:tcPr>
+            <w:tcW w:w="1925" w:type="dxa"/>
+          </w:tcPr>
+          <w:p>
+            <w:r>
+              <w:t>None</w:t>
+            </w:r>
+          </w:p>
+        </w:tc>
+        <w:tc>
+          <w:tcPr>
+            <w:tcW w:w="1916" w:type="dxa"/>
+          </w:tcPr>
+          <w:p>
+            <w:r>
+              <w:t>None</w:t>
+            </w:r>
+          </w:p>
         </w:tc>
       </w:tr>
     </w:tbl>
@@ -1041,17 +1452,17 @@
         <w:tblLook w:val="04A0" w:firstRow="1" w:lastRow="0" w:firstColumn="1" w:lastColumn="0" w:noHBand="0" w:noVBand="1"/>
       </w:tblPr>
       <w:tblGrid>
-        <w:gridCol w:w="1609"/>
-        <w:gridCol w:w="1617"/>
-        <w:gridCol w:w="1615"/>
-        <w:gridCol w:w="1598"/>
-        <w:gridCol w:w="1591"/>
-        <w:gridCol w:w="1598"/>
+        <w:gridCol w:w="1580"/>
+        <w:gridCol w:w="1821"/>
+        <w:gridCol w:w="2764"/>
+        <w:gridCol w:w="1513"/>
+        <w:gridCol w:w="839"/>
+        <w:gridCol w:w="1111"/>
       </w:tblGrid>
       <w:tr>
         <w:tc>
           <w:tcPr>
-            <w:tcW w:w="1629" w:type="dxa"/>
+            <w:tcW w:w="1609" w:type="dxa"/>
           </w:tcPr>
           <w:p>
             <w:pPr>
@@ -1065,13 +1476,14 @@
                 <w:b/>
                 <w:bCs/>
               </w:rPr>
+              <w:lastRenderedPageBreak/>
               <w:t>Entity</w:t>
             </w:r>
           </w:p>
         </w:tc>
         <w:tc>
           <w:tcPr>
-            <w:tcW w:w="1629" w:type="dxa"/>
+            <w:tcW w:w="1617" w:type="dxa"/>
           </w:tcPr>
           <w:p>
             <w:pPr>
@@ -1091,7 +1503,7 @@
         </w:tc>
         <w:tc>
           <w:tcPr>
-            <w:tcW w:w="1630" w:type="dxa"/>
+            <w:tcW w:w="2865" w:type="dxa"/>
           </w:tcPr>
           <w:p>
             <w:pPr>
@@ -1111,7 +1523,7 @@
         </w:tc>
         <w:tc>
           <w:tcPr>
-            <w:tcW w:w="1630" w:type="dxa"/>
+            <w:tcW w:w="1559" w:type="dxa"/>
           </w:tcPr>
           <w:p>
             <w:pPr>
@@ -1131,7 +1543,7 @@
         </w:tc>
         <w:tc>
           <w:tcPr>
-            <w:tcW w:w="1630" w:type="dxa"/>
+            <w:tcW w:w="850" w:type="dxa"/>
           </w:tcPr>
           <w:p>
             <w:pPr>
@@ -1151,7 +1563,7 @@
         </w:tc>
         <w:tc>
           <w:tcPr>
-            <w:tcW w:w="1630" w:type="dxa"/>
+            <w:tcW w:w="1128" w:type="dxa"/>
           </w:tcPr>
           <w:p>
             <w:pPr>
@@ -1173,7 +1585,7 @@
       <w:tr>
         <w:tc>
           <w:tcPr>
-            <w:tcW w:w="1629" w:type="dxa"/>
+            <w:tcW w:w="1609" w:type="dxa"/>
           </w:tcPr>
           <w:p>
             <w:r>
@@ -1183,7 +1595,7 @@
         </w:tc>
         <w:tc>
           <w:tcPr>
-            <w:tcW w:w="1629" w:type="dxa"/>
+            <w:tcW w:w="1617" w:type="dxa"/>
           </w:tcPr>
           <w:p>
             <w:proofErr w:type="spellStart"/>
@@ -1195,36 +1607,64 @@
             </w:r>
             <w:proofErr w:type="spellEnd"/>
           </w:p>
-        </w:tc>
-        <w:tc>
-          <w:tcPr>
-            <w:tcW w:w="1630" w:type="dxa"/>
-          </w:tcPr>
-          <w:p/>
-        </w:tc>
-        <w:tc>
-          <w:tcPr>
-            <w:tcW w:w="1630" w:type="dxa"/>
-          </w:tcPr>
-          <w:p/>
-        </w:tc>
-        <w:tc>
-          <w:tcPr>
-            <w:tcW w:w="1630" w:type="dxa"/>
-          </w:tcPr>
-          <w:p/>
-        </w:tc>
-        <w:tc>
-          <w:tcPr>
-            <w:tcW w:w="1630" w:type="dxa"/>
-          </w:tcPr>
-          <w:p/>
-        </w:tc>
-      </w:tr>
-      <w:tr>
-        <w:tc>
-          <w:tcPr>
-            <w:tcW w:w="1629" w:type="dxa"/>
+          <w:p/>
+          <w:p>
+            <w:proofErr w:type="spellStart"/>
+            <w:r>
+              <w:t>ResourceID</w:t>
+            </w:r>
+            <w:proofErr w:type="spellEnd"/>
+          </w:p>
+          <w:p/>
+          <w:p>
+            <w:proofErr w:type="spellStart"/>
+            <w:r>
+              <w:t>QuizName</w:t>
+            </w:r>
+            <w:proofErr w:type="spellEnd"/>
+          </w:p>
+          <w:p/>
+          <w:p>
+            <w:proofErr w:type="spellStart"/>
+            <w:r>
+              <w:t>QuizTopic</w:t>
+            </w:r>
+            <w:proofErr w:type="spellEnd"/>
+          </w:p>
+        </w:tc>
+        <w:tc>
+          <w:tcPr>
+            <w:tcW w:w="2865" w:type="dxa"/>
+          </w:tcPr>
+          <w:p>
+            <w:r>
+              <w:t>Uniquely identifies a quiz</w:t>
+            </w:r>
+          </w:p>
+        </w:tc>
+        <w:tc>
+          <w:tcPr>
+            <w:tcW w:w="1559" w:type="dxa"/>
+          </w:tcPr>
+          <w:p/>
+        </w:tc>
+        <w:tc>
+          <w:tcPr>
+            <w:tcW w:w="850" w:type="dxa"/>
+          </w:tcPr>
+          <w:p/>
+        </w:tc>
+        <w:tc>
+          <w:tcPr>
+            <w:tcW w:w="1128" w:type="dxa"/>
+          </w:tcPr>
+          <w:p/>
+        </w:tc>
+      </w:tr>
+      <w:tr>
+        <w:tc>
+          <w:tcPr>
+            <w:tcW w:w="1609" w:type="dxa"/>
           </w:tcPr>
           <w:p>
             <w:r>
@@ -1234,7 +1674,7 @@
         </w:tc>
         <w:tc>
           <w:tcPr>
-            <w:tcW w:w="1629" w:type="dxa"/>
+            <w:tcW w:w="1617" w:type="dxa"/>
           </w:tcPr>
           <w:p>
             <w:proofErr w:type="spellStart"/>
@@ -1246,36 +1686,76 @@
             </w:r>
             <w:proofErr w:type="spellEnd"/>
           </w:p>
-        </w:tc>
-        <w:tc>
-          <w:tcPr>
-            <w:tcW w:w="1630" w:type="dxa"/>
-          </w:tcPr>
-          <w:p/>
-        </w:tc>
-        <w:tc>
-          <w:tcPr>
-            <w:tcW w:w="1630" w:type="dxa"/>
-          </w:tcPr>
-          <w:p/>
-        </w:tc>
-        <w:tc>
-          <w:tcPr>
-            <w:tcW w:w="1630" w:type="dxa"/>
-          </w:tcPr>
-          <w:p/>
-        </w:tc>
-        <w:tc>
-          <w:tcPr>
-            <w:tcW w:w="1630" w:type="dxa"/>
-          </w:tcPr>
-          <w:p/>
-        </w:tc>
-      </w:tr>
-      <w:tr>
-        <w:tc>
-          <w:tcPr>
-            <w:tcW w:w="1629" w:type="dxa"/>
+          <w:p/>
+          <w:p>
+            <w:proofErr w:type="spellStart"/>
+            <w:r>
+              <w:t>ResourceID</w:t>
+            </w:r>
+            <w:proofErr w:type="spellEnd"/>
+          </w:p>
+          <w:p/>
+          <w:p>
+            <w:proofErr w:type="spellStart"/>
+            <w:r>
+              <w:t>DictionaryID</w:t>
+            </w:r>
+            <w:proofErr w:type="spellEnd"/>
+          </w:p>
+          <w:p/>
+          <w:p>
+            <w:proofErr w:type="spellStart"/>
+            <w:r>
+              <w:t>QuizID</w:t>
+            </w:r>
+            <w:proofErr w:type="spellEnd"/>
+          </w:p>
+          <w:p/>
+          <w:p>
+            <w:proofErr w:type="spellStart"/>
+            <w:r>
+              <w:t>FrontContent</w:t>
+            </w:r>
+            <w:proofErr w:type="spellEnd"/>
+          </w:p>
+          <w:p/>
+          <w:p>
+            <w:proofErr w:type="spellStart"/>
+            <w:r>
+              <w:t>BackContent</w:t>
+            </w:r>
+            <w:proofErr w:type="spellEnd"/>
+          </w:p>
+        </w:tc>
+        <w:tc>
+          <w:tcPr>
+            <w:tcW w:w="2865" w:type="dxa"/>
+          </w:tcPr>
+          <w:p/>
+        </w:tc>
+        <w:tc>
+          <w:tcPr>
+            <w:tcW w:w="1559" w:type="dxa"/>
+          </w:tcPr>
+          <w:p/>
+        </w:tc>
+        <w:tc>
+          <w:tcPr>
+            <w:tcW w:w="850" w:type="dxa"/>
+          </w:tcPr>
+          <w:p/>
+        </w:tc>
+        <w:tc>
+          <w:tcPr>
+            <w:tcW w:w="1128" w:type="dxa"/>
+          </w:tcPr>
+          <w:p/>
+        </w:tc>
+      </w:tr>
+      <w:tr>
+        <w:tc>
+          <w:tcPr>
+            <w:tcW w:w="1609" w:type="dxa"/>
           </w:tcPr>
           <w:p>
             <w:r>
@@ -1285,7 +1765,7 @@
         </w:tc>
         <w:tc>
           <w:tcPr>
-            <w:tcW w:w="1629" w:type="dxa"/>
+            <w:tcW w:w="1617" w:type="dxa"/>
           </w:tcPr>
           <w:p>
             <w:proofErr w:type="spellStart"/>
@@ -1297,36 +1777,52 @@
             </w:r>
             <w:proofErr w:type="spellEnd"/>
           </w:p>
-        </w:tc>
-        <w:tc>
-          <w:tcPr>
-            <w:tcW w:w="1630" w:type="dxa"/>
-          </w:tcPr>
-          <w:p/>
-        </w:tc>
-        <w:tc>
-          <w:tcPr>
-            <w:tcW w:w="1630" w:type="dxa"/>
-          </w:tcPr>
-          <w:p/>
-        </w:tc>
-        <w:tc>
-          <w:tcPr>
-            <w:tcW w:w="1630" w:type="dxa"/>
-          </w:tcPr>
-          <w:p/>
-        </w:tc>
-        <w:tc>
-          <w:tcPr>
-            <w:tcW w:w="1630" w:type="dxa"/>
-          </w:tcPr>
-          <w:p/>
-        </w:tc>
-      </w:tr>
-      <w:tr>
-        <w:tc>
-          <w:tcPr>
-            <w:tcW w:w="1629" w:type="dxa"/>
+          <w:p/>
+          <w:p>
+            <w:proofErr w:type="spellStart"/>
+            <w:r>
+              <w:t>ResourceID</w:t>
+            </w:r>
+            <w:proofErr w:type="spellEnd"/>
+          </w:p>
+          <w:p/>
+          <w:p>
+            <w:proofErr w:type="spellStart"/>
+            <w:r>
+              <w:t>DictionaryName</w:t>
+            </w:r>
+            <w:proofErr w:type="spellEnd"/>
+          </w:p>
+        </w:tc>
+        <w:tc>
+          <w:tcPr>
+            <w:tcW w:w="2865" w:type="dxa"/>
+          </w:tcPr>
+          <w:p/>
+        </w:tc>
+        <w:tc>
+          <w:tcPr>
+            <w:tcW w:w="1559" w:type="dxa"/>
+          </w:tcPr>
+          <w:p/>
+        </w:tc>
+        <w:tc>
+          <w:tcPr>
+            <w:tcW w:w="850" w:type="dxa"/>
+          </w:tcPr>
+          <w:p/>
+        </w:tc>
+        <w:tc>
+          <w:tcPr>
+            <w:tcW w:w="1128" w:type="dxa"/>
+          </w:tcPr>
+          <w:p/>
+        </w:tc>
+      </w:tr>
+      <w:tr>
+        <w:tc>
+          <w:tcPr>
+            <w:tcW w:w="1609" w:type="dxa"/>
           </w:tcPr>
           <w:p>
             <w:r>
@@ -1336,7 +1832,7 @@
         </w:tc>
         <w:tc>
           <w:tcPr>
-            <w:tcW w:w="1629" w:type="dxa"/>
+            <w:tcW w:w="1617" w:type="dxa"/>
           </w:tcPr>
           <w:p>
             <w:proofErr w:type="spellStart"/>
@@ -1348,36 +1844,44 @@
             </w:r>
             <w:proofErr w:type="spellEnd"/>
           </w:p>
-        </w:tc>
-        <w:tc>
-          <w:tcPr>
-            <w:tcW w:w="1630" w:type="dxa"/>
-          </w:tcPr>
-          <w:p/>
-        </w:tc>
-        <w:tc>
-          <w:tcPr>
-            <w:tcW w:w="1630" w:type="dxa"/>
-          </w:tcPr>
-          <w:p/>
-        </w:tc>
-        <w:tc>
-          <w:tcPr>
-            <w:tcW w:w="1630" w:type="dxa"/>
-          </w:tcPr>
-          <w:p/>
-        </w:tc>
-        <w:tc>
-          <w:tcPr>
-            <w:tcW w:w="1630" w:type="dxa"/>
-          </w:tcPr>
-          <w:p/>
-        </w:tc>
-      </w:tr>
-      <w:tr>
-        <w:tc>
-          <w:tcPr>
-            <w:tcW w:w="1629" w:type="dxa"/>
+          <w:p/>
+          <w:p>
+            <w:proofErr w:type="spellStart"/>
+            <w:r>
+              <w:t>UserID</w:t>
+            </w:r>
+            <w:proofErr w:type="spellEnd"/>
+          </w:p>
+        </w:tc>
+        <w:tc>
+          <w:tcPr>
+            <w:tcW w:w="2865" w:type="dxa"/>
+          </w:tcPr>
+          <w:p/>
+        </w:tc>
+        <w:tc>
+          <w:tcPr>
+            <w:tcW w:w="1559" w:type="dxa"/>
+          </w:tcPr>
+          <w:p/>
+        </w:tc>
+        <w:tc>
+          <w:tcPr>
+            <w:tcW w:w="850" w:type="dxa"/>
+          </w:tcPr>
+          <w:p/>
+        </w:tc>
+        <w:tc>
+          <w:tcPr>
+            <w:tcW w:w="1128" w:type="dxa"/>
+          </w:tcPr>
+          <w:p/>
+        </w:tc>
+      </w:tr>
+      <w:tr>
+        <w:tc>
+          <w:tcPr>
+            <w:tcW w:w="1609" w:type="dxa"/>
           </w:tcPr>
           <w:p>
             <w:r>
@@ -1387,7 +1891,7 @@
         </w:tc>
         <w:tc>
           <w:tcPr>
-            <w:tcW w:w="1629" w:type="dxa"/>
+            <w:tcW w:w="1617" w:type="dxa"/>
           </w:tcPr>
           <w:p>
             <w:proofErr w:type="spellStart"/>
@@ -1399,36 +1903,60 @@
             </w:r>
             <w:proofErr w:type="spellEnd"/>
           </w:p>
-        </w:tc>
-        <w:tc>
-          <w:tcPr>
-            <w:tcW w:w="1630" w:type="dxa"/>
-          </w:tcPr>
-          <w:p/>
-        </w:tc>
-        <w:tc>
-          <w:tcPr>
-            <w:tcW w:w="1630" w:type="dxa"/>
-          </w:tcPr>
-          <w:p/>
-        </w:tc>
-        <w:tc>
-          <w:tcPr>
-            <w:tcW w:w="1630" w:type="dxa"/>
-          </w:tcPr>
-          <w:p/>
-        </w:tc>
-        <w:tc>
-          <w:tcPr>
-            <w:tcW w:w="1630" w:type="dxa"/>
-          </w:tcPr>
-          <w:p/>
-        </w:tc>
-      </w:tr>
-      <w:tr>
-        <w:tc>
-          <w:tcPr>
-            <w:tcW w:w="1629" w:type="dxa"/>
+          <w:p/>
+          <w:p>
+            <w:proofErr w:type="spellStart"/>
+            <w:r>
+              <w:t>ResourceID</w:t>
+            </w:r>
+            <w:proofErr w:type="spellEnd"/>
+          </w:p>
+          <w:p/>
+          <w:p>
+            <w:proofErr w:type="spellStart"/>
+            <w:r>
+              <w:t>NoteTitle</w:t>
+            </w:r>
+            <w:proofErr w:type="spellEnd"/>
+          </w:p>
+          <w:p/>
+          <w:p>
+            <w:proofErr w:type="spellStart"/>
+            <w:r>
+              <w:t>NoteContent</w:t>
+            </w:r>
+            <w:proofErr w:type="spellEnd"/>
+          </w:p>
+        </w:tc>
+        <w:tc>
+          <w:tcPr>
+            <w:tcW w:w="2865" w:type="dxa"/>
+          </w:tcPr>
+          <w:p/>
+        </w:tc>
+        <w:tc>
+          <w:tcPr>
+            <w:tcW w:w="1559" w:type="dxa"/>
+          </w:tcPr>
+          <w:p/>
+        </w:tc>
+        <w:tc>
+          <w:tcPr>
+            <w:tcW w:w="850" w:type="dxa"/>
+          </w:tcPr>
+          <w:p/>
+        </w:tc>
+        <w:tc>
+          <w:tcPr>
+            <w:tcW w:w="1128" w:type="dxa"/>
+          </w:tcPr>
+          <w:p/>
+        </w:tc>
+      </w:tr>
+      <w:tr>
+        <w:tc>
+          <w:tcPr>
+            <w:tcW w:w="1609" w:type="dxa"/>
           </w:tcPr>
           <w:p>
             <w:r>
@@ -1438,7 +1966,7 @@
         </w:tc>
         <w:tc>
           <w:tcPr>
-            <w:tcW w:w="1629" w:type="dxa"/>
+            <w:tcW w:w="1617" w:type="dxa"/>
           </w:tcPr>
           <w:p>
             <w:proofErr w:type="spellStart"/>
@@ -1447,36 +1975,54 @@
             </w:r>
             <w:proofErr w:type="spellEnd"/>
           </w:p>
-        </w:tc>
-        <w:tc>
-          <w:tcPr>
-            <w:tcW w:w="1630" w:type="dxa"/>
-          </w:tcPr>
-          <w:p/>
-        </w:tc>
-        <w:tc>
-          <w:tcPr>
-            <w:tcW w:w="1630" w:type="dxa"/>
-          </w:tcPr>
-          <w:p/>
-        </w:tc>
-        <w:tc>
-          <w:tcPr>
-            <w:tcW w:w="1630" w:type="dxa"/>
-          </w:tcPr>
-          <w:p/>
-        </w:tc>
-        <w:tc>
-          <w:tcPr>
-            <w:tcW w:w="1630" w:type="dxa"/>
-          </w:tcPr>
-          <w:p/>
-        </w:tc>
-      </w:tr>
-      <w:tr>
-        <w:tc>
-          <w:tcPr>
-            <w:tcW w:w="1629" w:type="dxa"/>
+          <w:p/>
+          <w:p>
+            <w:r>
+              <w:t>Username</w:t>
+            </w:r>
+          </w:p>
+          <w:p/>
+          <w:p>
+            <w:r>
+              <w:t>Email</w:t>
+            </w:r>
+          </w:p>
+          <w:p/>
+          <w:p>
+            <w:r>
+              <w:t>Password</w:t>
+            </w:r>
+          </w:p>
+        </w:tc>
+        <w:tc>
+          <w:tcPr>
+            <w:tcW w:w="2865" w:type="dxa"/>
+          </w:tcPr>
+          <w:p/>
+        </w:tc>
+        <w:tc>
+          <w:tcPr>
+            <w:tcW w:w="1559" w:type="dxa"/>
+          </w:tcPr>
+          <w:p/>
+        </w:tc>
+        <w:tc>
+          <w:tcPr>
+            <w:tcW w:w="850" w:type="dxa"/>
+          </w:tcPr>
+          <w:p/>
+        </w:tc>
+        <w:tc>
+          <w:tcPr>
+            <w:tcW w:w="1128" w:type="dxa"/>
+          </w:tcPr>
+          <w:p/>
+        </w:tc>
+      </w:tr>
+      <w:tr>
+        <w:tc>
+          <w:tcPr>
+            <w:tcW w:w="1609" w:type="dxa"/>
           </w:tcPr>
           <w:p>
             <w:r>
@@ -1486,7 +2032,7 @@
         </w:tc>
         <w:tc>
           <w:tcPr>
-            <w:tcW w:w="1629" w:type="dxa"/>
+            <w:tcW w:w="1617" w:type="dxa"/>
           </w:tcPr>
           <w:p>
             <w:proofErr w:type="spellStart"/>
@@ -1498,33 +2044,33 @@
         </w:tc>
         <w:tc>
           <w:tcPr>
-            <w:tcW w:w="1630" w:type="dxa"/>
-          </w:tcPr>
-          <w:p/>
-        </w:tc>
-        <w:tc>
-          <w:tcPr>
-            <w:tcW w:w="1630" w:type="dxa"/>
-          </w:tcPr>
-          <w:p/>
-        </w:tc>
-        <w:tc>
-          <w:tcPr>
-            <w:tcW w:w="1630" w:type="dxa"/>
-          </w:tcPr>
-          <w:p/>
-        </w:tc>
-        <w:tc>
-          <w:tcPr>
-            <w:tcW w:w="1630" w:type="dxa"/>
-          </w:tcPr>
-          <w:p/>
-        </w:tc>
-      </w:tr>
-      <w:tr>
-        <w:tc>
-          <w:tcPr>
-            <w:tcW w:w="1629" w:type="dxa"/>
+            <w:tcW w:w="2865" w:type="dxa"/>
+          </w:tcPr>
+          <w:p/>
+        </w:tc>
+        <w:tc>
+          <w:tcPr>
+            <w:tcW w:w="1559" w:type="dxa"/>
+          </w:tcPr>
+          <w:p/>
+        </w:tc>
+        <w:tc>
+          <w:tcPr>
+            <w:tcW w:w="850" w:type="dxa"/>
+          </w:tcPr>
+          <w:p/>
+        </w:tc>
+        <w:tc>
+          <w:tcPr>
+            <w:tcW w:w="1128" w:type="dxa"/>
+          </w:tcPr>
+          <w:p/>
+        </w:tc>
+      </w:tr>
+      <w:tr>
+        <w:tc>
+          <w:tcPr>
+            <w:tcW w:w="1609" w:type="dxa"/>
           </w:tcPr>
           <w:p>
             <w:r>
@@ -1534,7 +2080,7 @@
         </w:tc>
         <w:tc>
           <w:tcPr>
-            <w:tcW w:w="1629" w:type="dxa"/>
+            <w:tcW w:w="1617" w:type="dxa"/>
           </w:tcPr>
           <w:p>
             <w:proofErr w:type="spellStart"/>
@@ -1546,33 +2092,33 @@
         </w:tc>
         <w:tc>
           <w:tcPr>
-            <w:tcW w:w="1630" w:type="dxa"/>
-          </w:tcPr>
-          <w:p/>
-        </w:tc>
-        <w:tc>
-          <w:tcPr>
-            <w:tcW w:w="1630" w:type="dxa"/>
-          </w:tcPr>
-          <w:p/>
-        </w:tc>
-        <w:tc>
-          <w:tcPr>
-            <w:tcW w:w="1630" w:type="dxa"/>
-          </w:tcPr>
-          <w:p/>
-        </w:tc>
-        <w:tc>
-          <w:tcPr>
-            <w:tcW w:w="1630" w:type="dxa"/>
-          </w:tcPr>
-          <w:p/>
-        </w:tc>
-      </w:tr>
-      <w:tr>
-        <w:tc>
-          <w:tcPr>
-            <w:tcW w:w="1629" w:type="dxa"/>
+            <w:tcW w:w="2865" w:type="dxa"/>
+          </w:tcPr>
+          <w:p/>
+        </w:tc>
+        <w:tc>
+          <w:tcPr>
+            <w:tcW w:w="1559" w:type="dxa"/>
+          </w:tcPr>
+          <w:p/>
+        </w:tc>
+        <w:tc>
+          <w:tcPr>
+            <w:tcW w:w="850" w:type="dxa"/>
+          </w:tcPr>
+          <w:p/>
+        </w:tc>
+        <w:tc>
+          <w:tcPr>
+            <w:tcW w:w="1128" w:type="dxa"/>
+          </w:tcPr>
+          <w:p/>
+        </w:tc>
+      </w:tr>
+      <w:tr>
+        <w:tc>
+          <w:tcPr>
+            <w:tcW w:w="1609" w:type="dxa"/>
           </w:tcPr>
           <w:p>
             <w:proofErr w:type="spellStart"/>
@@ -1584,7 +2130,7 @@
         </w:tc>
         <w:tc>
           <w:tcPr>
-            <w:tcW w:w="1629" w:type="dxa"/>
+            <w:tcW w:w="1617" w:type="dxa"/>
           </w:tcPr>
           <w:p>
             <w:proofErr w:type="spellStart"/>
@@ -1593,36 +2139,52 @@
             </w:r>
             <w:proofErr w:type="spellEnd"/>
           </w:p>
-        </w:tc>
-        <w:tc>
-          <w:tcPr>
-            <w:tcW w:w="1630" w:type="dxa"/>
-          </w:tcPr>
-          <w:p/>
-        </w:tc>
-        <w:tc>
-          <w:tcPr>
-            <w:tcW w:w="1630" w:type="dxa"/>
-          </w:tcPr>
-          <w:p/>
-        </w:tc>
-        <w:tc>
-          <w:tcPr>
-            <w:tcW w:w="1630" w:type="dxa"/>
-          </w:tcPr>
-          <w:p/>
-        </w:tc>
-        <w:tc>
-          <w:tcPr>
-            <w:tcW w:w="1630" w:type="dxa"/>
-          </w:tcPr>
-          <w:p/>
-        </w:tc>
-      </w:tr>
-      <w:tr>
-        <w:tc>
-          <w:tcPr>
-            <w:tcW w:w="1629" w:type="dxa"/>
+          <w:p/>
+          <w:p>
+            <w:proofErr w:type="spellStart"/>
+            <w:r>
+              <w:t>EducatorID</w:t>
+            </w:r>
+            <w:proofErr w:type="spellEnd"/>
+          </w:p>
+          <w:p/>
+          <w:p>
+            <w:proofErr w:type="spellStart"/>
+            <w:r>
+              <w:t>ClassName</w:t>
+            </w:r>
+            <w:proofErr w:type="spellEnd"/>
+          </w:p>
+        </w:tc>
+        <w:tc>
+          <w:tcPr>
+            <w:tcW w:w="2865" w:type="dxa"/>
+          </w:tcPr>
+          <w:p/>
+        </w:tc>
+        <w:tc>
+          <w:tcPr>
+            <w:tcW w:w="1559" w:type="dxa"/>
+          </w:tcPr>
+          <w:p/>
+        </w:tc>
+        <w:tc>
+          <w:tcPr>
+            <w:tcW w:w="850" w:type="dxa"/>
+          </w:tcPr>
+          <w:p/>
+        </w:tc>
+        <w:tc>
+          <w:tcPr>
+            <w:tcW w:w="1128" w:type="dxa"/>
+          </w:tcPr>
+          <w:p/>
+        </w:tc>
+      </w:tr>
+      <w:tr>
+        <w:tc>
+          <w:tcPr>
+            <w:tcW w:w="1609" w:type="dxa"/>
           </w:tcPr>
           <w:p>
             <w:proofErr w:type="spellStart"/>
@@ -1634,7 +2196,7 @@
         </w:tc>
         <w:tc>
           <w:tcPr>
-            <w:tcW w:w="1629" w:type="dxa"/>
+            <w:tcW w:w="1617" w:type="dxa"/>
           </w:tcPr>
           <w:p>
             <w:proofErr w:type="spellStart"/>
@@ -1643,47 +2205,62 @@
             </w:r>
             <w:proofErr w:type="spellEnd"/>
           </w:p>
-        </w:tc>
-        <w:tc>
-          <w:tcPr>
-            <w:tcW w:w="1630" w:type="dxa"/>
-          </w:tcPr>
-          <w:p/>
-        </w:tc>
-        <w:tc>
-          <w:tcPr>
-            <w:tcW w:w="1630" w:type="dxa"/>
-          </w:tcPr>
-          <w:p/>
-        </w:tc>
-        <w:tc>
-          <w:tcPr>
-            <w:tcW w:w="1630" w:type="dxa"/>
-          </w:tcPr>
-          <w:p/>
-        </w:tc>
-        <w:tc>
-          <w:tcPr>
-            <w:tcW w:w="1630" w:type="dxa"/>
-          </w:tcPr>
-          <w:p/>
-        </w:tc>
-      </w:tr>
-      <w:tr>
-        <w:tc>
-          <w:tcPr>
-            <w:tcW w:w="1629" w:type="dxa"/>
-          </w:tcPr>
-          <w:p>
+          <w:p/>
+          <w:p>
+            <w:proofErr w:type="spellStart"/>
+            <w:r>
+              <w:t>ClassID</w:t>
+            </w:r>
+            <w:proofErr w:type="spellEnd"/>
+          </w:p>
+          <w:p>
+            <w:proofErr w:type="spellStart"/>
             <w:r>
               <w:lastRenderedPageBreak/>
+              <w:t>ForumTitle</w:t>
+            </w:r>
+            <w:proofErr w:type="spellEnd"/>
+          </w:p>
+        </w:tc>
+        <w:tc>
+          <w:tcPr>
+            <w:tcW w:w="2865" w:type="dxa"/>
+          </w:tcPr>
+          <w:p/>
+        </w:tc>
+        <w:tc>
+          <w:tcPr>
+            <w:tcW w:w="1559" w:type="dxa"/>
+          </w:tcPr>
+          <w:p/>
+        </w:tc>
+        <w:tc>
+          <w:tcPr>
+            <w:tcW w:w="850" w:type="dxa"/>
+          </w:tcPr>
+          <w:p/>
+        </w:tc>
+        <w:tc>
+          <w:tcPr>
+            <w:tcW w:w="1128" w:type="dxa"/>
+          </w:tcPr>
+          <w:p/>
+        </w:tc>
+      </w:tr>
+      <w:tr>
+        <w:tc>
+          <w:tcPr>
+            <w:tcW w:w="1609" w:type="dxa"/>
+          </w:tcPr>
+          <w:p>
+            <w:r>
               <w:t>Comment</w:t>
             </w:r>
           </w:p>
         </w:tc>
         <w:tc>
           <w:tcPr>
-            <w:tcW w:w="1629" w:type="dxa"/>
+            <w:tcW w:w="1617" w:type="dxa"/>
           </w:tcPr>
           <w:p>
             <w:proofErr w:type="spellStart"/>
@@ -1692,38 +2269,49 @@
             </w:r>
             <w:proofErr w:type="spellEnd"/>
           </w:p>
-        </w:tc>
-        <w:tc>
-          <w:tcPr>
-            <w:tcW w:w="1630" w:type="dxa"/>
-          </w:tcPr>
-          <w:p/>
-        </w:tc>
-        <w:tc>
-          <w:tcPr>
-            <w:tcW w:w="1630" w:type="dxa"/>
-          </w:tcPr>
-          <w:p/>
-        </w:tc>
-        <w:tc>
-          <w:tcPr>
-            <w:tcW w:w="1630" w:type="dxa"/>
-          </w:tcPr>
-          <w:p/>
-        </w:tc>
-        <w:tc>
-          <w:tcPr>
-            <w:tcW w:w="1630" w:type="dxa"/>
+          <w:p/>
+          <w:p>
+            <w:proofErr w:type="spellStart"/>
+            <w:r>
+              <w:t>ForumID</w:t>
+            </w:r>
+            <w:proofErr w:type="spellEnd"/>
+          </w:p>
+          <w:p/>
+          <w:p>
+            <w:proofErr w:type="spellStart"/>
+            <w:r>
+              <w:t>CommentContent</w:t>
+            </w:r>
+            <w:proofErr w:type="spellEnd"/>
+          </w:p>
+        </w:tc>
+        <w:tc>
+          <w:tcPr>
+            <w:tcW w:w="2865" w:type="dxa"/>
+          </w:tcPr>
+          <w:p/>
+        </w:tc>
+        <w:tc>
+          <w:tcPr>
+            <w:tcW w:w="1559" w:type="dxa"/>
+          </w:tcPr>
+          <w:p/>
+        </w:tc>
+        <w:tc>
+          <w:tcPr>
+            <w:tcW w:w="850" w:type="dxa"/>
+          </w:tcPr>
+          <w:p/>
+        </w:tc>
+        <w:tc>
+          <w:tcPr>
+            <w:tcW w:w="1128" w:type="dxa"/>
           </w:tcPr>
           <w:p/>
         </w:tc>
       </w:tr>
     </w:tbl>
-    <w:p/>
-    <w:p/>
-    <w:p/>
-    <w:p/>
-    <w:p/>
     <w:p/>
     <w:tbl>
       <w:tblPr>
@@ -1741,7 +2329,7 @@
       <w:tr>
         <w:tc>
           <w:tcPr>
-            <w:tcW w:w="1955" w:type="dxa"/>
+            <w:tcW w:w="1931" w:type="dxa"/>
           </w:tcPr>
           <w:p>
             <w:pPr>
@@ -1761,7 +2349,7 @@
         </w:tc>
         <w:tc>
           <w:tcPr>
-            <w:tcW w:w="1955" w:type="dxa"/>
+            <w:tcW w:w="1935" w:type="dxa"/>
           </w:tcPr>
           <w:p>
             <w:pPr>
@@ -1781,7 +2369,7 @@
         </w:tc>
         <w:tc>
           <w:tcPr>
-            <w:tcW w:w="1956" w:type="dxa"/>
+            <w:tcW w:w="1934" w:type="dxa"/>
           </w:tcPr>
           <w:p>
             <w:pPr>
@@ -1801,7 +2389,7 @@
         </w:tc>
         <w:tc>
           <w:tcPr>
-            <w:tcW w:w="1956" w:type="dxa"/>
+            <w:tcW w:w="1912" w:type="dxa"/>
           </w:tcPr>
           <w:p>
             <w:pPr>
@@ -1821,7 +2409,7 @@
         </w:tc>
         <w:tc>
           <w:tcPr>
-            <w:tcW w:w="1956" w:type="dxa"/>
+            <w:tcW w:w="1916" w:type="dxa"/>
           </w:tcPr>
           <w:p>
             <w:pPr>
@@ -1843,9 +2431,10 @@
       <w:tr>
         <w:tc>
           <w:tcPr>
-            <w:tcW w:w="1955" w:type="dxa"/>
-          </w:tcPr>
-          <w:p>
+            <w:tcW w:w="1931" w:type="dxa"/>
+          </w:tcPr>
+          <w:p>
+            <w:bookmarkStart w:id="0" w:name="_GoBack" w:colFirst="1" w:colLast="1"/>
             <w:r>
               <w:t>Quiz</w:t>
             </w:r>
@@ -1853,42 +2442,63 @@
         </w:tc>
         <w:tc>
           <w:tcPr>
-            <w:tcW w:w="1955" w:type="dxa"/>
-          </w:tcPr>
-          <w:p>
-            <w:proofErr w:type="spellStart"/>
-            <w:r>
-              <w:t>Quiz</w:t>
-            </w:r>
-            <w:r>
-              <w:t>ID</w:t>
-            </w:r>
-            <w:proofErr w:type="spellEnd"/>
-          </w:p>
-        </w:tc>
-        <w:tc>
-          <w:tcPr>
-            <w:tcW w:w="1956" w:type="dxa"/>
-          </w:tcPr>
-          <w:p/>
-        </w:tc>
-        <w:tc>
-          <w:tcPr>
-            <w:tcW w:w="1956" w:type="dxa"/>
-          </w:tcPr>
-          <w:p/>
-        </w:tc>
-        <w:tc>
-          <w:tcPr>
-            <w:tcW w:w="1956" w:type="dxa"/>
-          </w:tcPr>
-          <w:p/>
-        </w:tc>
-      </w:tr>
-      <w:tr>
-        <w:tc>
-          <w:tcPr>
-            <w:tcW w:w="1955" w:type="dxa"/>
+            <w:tcW w:w="1935" w:type="dxa"/>
+          </w:tcPr>
+          <w:p>
+            <w:proofErr w:type="spellStart"/>
+            <w:r>
+              <w:t>QuizID</w:t>
+            </w:r>
+            <w:proofErr w:type="spellEnd"/>
+          </w:p>
+          <w:p/>
+          <w:p>
+            <w:proofErr w:type="spellStart"/>
+            <w:r>
+              <w:t>ResourceID</w:t>
+            </w:r>
+            <w:proofErr w:type="spellEnd"/>
+          </w:p>
+          <w:p/>
+          <w:p>
+            <w:proofErr w:type="spellStart"/>
+            <w:r>
+              <w:t>QuizName</w:t>
+            </w:r>
+            <w:proofErr w:type="spellEnd"/>
+          </w:p>
+          <w:p/>
+          <w:p>
+            <w:proofErr w:type="spellStart"/>
+            <w:r>
+              <w:t>QuizTopic</w:t>
+            </w:r>
+            <w:proofErr w:type="spellEnd"/>
+          </w:p>
+        </w:tc>
+        <w:tc>
+          <w:tcPr>
+            <w:tcW w:w="1934" w:type="dxa"/>
+          </w:tcPr>
+          <w:p/>
+        </w:tc>
+        <w:tc>
+          <w:tcPr>
+            <w:tcW w:w="1912" w:type="dxa"/>
+          </w:tcPr>
+          <w:p/>
+        </w:tc>
+        <w:tc>
+          <w:tcPr>
+            <w:tcW w:w="1916" w:type="dxa"/>
+          </w:tcPr>
+          <w:p/>
+        </w:tc>
+      </w:tr>
+      <w:tr>
+        <w:tc>
+          <w:tcPr>
+            <w:tcW w:w="1931" w:type="dxa"/>
           </w:tcPr>
           <w:p>
             <w:r>
@@ -1898,42 +2508,79 @@
         </w:tc>
         <w:tc>
           <w:tcPr>
-            <w:tcW w:w="1955" w:type="dxa"/>
-          </w:tcPr>
-          <w:p>
-            <w:proofErr w:type="spellStart"/>
-            <w:r>
-              <w:t>Flashcard</w:t>
-            </w:r>
-            <w:r>
-              <w:t>ID</w:t>
-            </w:r>
-            <w:proofErr w:type="spellEnd"/>
-          </w:p>
-        </w:tc>
-        <w:tc>
-          <w:tcPr>
-            <w:tcW w:w="1956" w:type="dxa"/>
-          </w:tcPr>
-          <w:p/>
-        </w:tc>
-        <w:tc>
-          <w:tcPr>
-            <w:tcW w:w="1956" w:type="dxa"/>
-          </w:tcPr>
-          <w:p/>
-        </w:tc>
-        <w:tc>
-          <w:tcPr>
-            <w:tcW w:w="1956" w:type="dxa"/>
-          </w:tcPr>
-          <w:p/>
-        </w:tc>
-      </w:tr>
-      <w:tr>
-        <w:tc>
-          <w:tcPr>
-            <w:tcW w:w="1955" w:type="dxa"/>
+            <w:tcW w:w="1935" w:type="dxa"/>
+          </w:tcPr>
+          <w:p>
+            <w:proofErr w:type="spellStart"/>
+            <w:r>
+              <w:t>FlashcardID</w:t>
+            </w:r>
+            <w:proofErr w:type="spellEnd"/>
+          </w:p>
+          <w:p/>
+          <w:p>
+            <w:proofErr w:type="spellStart"/>
+            <w:r>
+              <w:t>ResourceID</w:t>
+            </w:r>
+            <w:proofErr w:type="spellEnd"/>
+          </w:p>
+          <w:p/>
+          <w:p>
+            <w:proofErr w:type="spellStart"/>
+            <w:r>
+              <w:t>DictionaryID</w:t>
+            </w:r>
+            <w:proofErr w:type="spellEnd"/>
+          </w:p>
+          <w:p/>
+          <w:p>
+            <w:proofErr w:type="spellStart"/>
+            <w:r>
+              <w:t>QuizID</w:t>
+            </w:r>
+            <w:proofErr w:type="spellEnd"/>
+          </w:p>
+          <w:p/>
+          <w:p>
+            <w:proofErr w:type="spellStart"/>
+            <w:r>
+              <w:t>FrontContent</w:t>
+            </w:r>
+            <w:proofErr w:type="spellEnd"/>
+          </w:p>
+          <w:p/>
+          <w:p>
+            <w:proofErr w:type="spellStart"/>
+            <w:r>
+              <w:t>BackContent</w:t>
+            </w:r>
+            <w:proofErr w:type="spellEnd"/>
+          </w:p>
+        </w:tc>
+        <w:tc>
+          <w:tcPr>
+            <w:tcW w:w="1934" w:type="dxa"/>
+          </w:tcPr>
+          <w:p/>
+        </w:tc>
+        <w:tc>
+          <w:tcPr>
+            <w:tcW w:w="1912" w:type="dxa"/>
+          </w:tcPr>
+          <w:p/>
+        </w:tc>
+        <w:tc>
+          <w:tcPr>
+            <w:tcW w:w="1916" w:type="dxa"/>
+          </w:tcPr>
+          <w:p/>
+        </w:tc>
+      </w:tr>
+      <w:tr>
+        <w:tc>
+          <w:tcPr>
+            <w:tcW w:w="1931" w:type="dxa"/>
           </w:tcPr>
           <w:p>
             <w:r>
@@ -1943,42 +2590,55 @@
         </w:tc>
         <w:tc>
           <w:tcPr>
-            <w:tcW w:w="1955" w:type="dxa"/>
-          </w:tcPr>
-          <w:p>
-            <w:proofErr w:type="spellStart"/>
-            <w:r>
-              <w:t>Dictionary</w:t>
-            </w:r>
-            <w:r>
-              <w:t>ID</w:t>
-            </w:r>
-            <w:proofErr w:type="spellEnd"/>
-          </w:p>
-        </w:tc>
-        <w:tc>
-          <w:tcPr>
-            <w:tcW w:w="1956" w:type="dxa"/>
-          </w:tcPr>
-          <w:p/>
-        </w:tc>
-        <w:tc>
-          <w:tcPr>
-            <w:tcW w:w="1956" w:type="dxa"/>
-          </w:tcPr>
-          <w:p/>
-        </w:tc>
-        <w:tc>
-          <w:tcPr>
-            <w:tcW w:w="1956" w:type="dxa"/>
-          </w:tcPr>
-          <w:p/>
-        </w:tc>
-      </w:tr>
-      <w:tr>
-        <w:tc>
-          <w:tcPr>
-            <w:tcW w:w="1955" w:type="dxa"/>
+            <w:tcW w:w="1935" w:type="dxa"/>
+          </w:tcPr>
+          <w:p>
+            <w:proofErr w:type="spellStart"/>
+            <w:r>
+              <w:t>DictionaryID</w:t>
+            </w:r>
+            <w:proofErr w:type="spellEnd"/>
+          </w:p>
+          <w:p/>
+          <w:p>
+            <w:proofErr w:type="spellStart"/>
+            <w:r>
+              <w:t>ResourceID</w:t>
+            </w:r>
+            <w:proofErr w:type="spellEnd"/>
+          </w:p>
+          <w:p/>
+          <w:p>
+            <w:proofErr w:type="spellStart"/>
+            <w:r>
+              <w:t>DictionaryName</w:t>
+            </w:r>
+            <w:proofErr w:type="spellEnd"/>
+          </w:p>
+        </w:tc>
+        <w:tc>
+          <w:tcPr>
+            <w:tcW w:w="1934" w:type="dxa"/>
+          </w:tcPr>
+          <w:p/>
+        </w:tc>
+        <w:tc>
+          <w:tcPr>
+            <w:tcW w:w="1912" w:type="dxa"/>
+          </w:tcPr>
+          <w:p/>
+        </w:tc>
+        <w:tc>
+          <w:tcPr>
+            <w:tcW w:w="1916" w:type="dxa"/>
+          </w:tcPr>
+          <w:p/>
+        </w:tc>
+      </w:tr>
+      <w:tr>
+        <w:tc>
+          <w:tcPr>
+            <w:tcW w:w="1931" w:type="dxa"/>
           </w:tcPr>
           <w:p>
             <w:r>
@@ -1988,42 +2648,47 @@
         </w:tc>
         <w:tc>
           <w:tcPr>
-            <w:tcW w:w="1955" w:type="dxa"/>
-          </w:tcPr>
-          <w:p>
-            <w:proofErr w:type="spellStart"/>
-            <w:r>
-              <w:t>Resource</w:t>
-            </w:r>
-            <w:r>
-              <w:t>ID</w:t>
-            </w:r>
-            <w:proofErr w:type="spellEnd"/>
-          </w:p>
-        </w:tc>
-        <w:tc>
-          <w:tcPr>
-            <w:tcW w:w="1956" w:type="dxa"/>
-          </w:tcPr>
-          <w:p/>
-        </w:tc>
-        <w:tc>
-          <w:tcPr>
-            <w:tcW w:w="1956" w:type="dxa"/>
-          </w:tcPr>
-          <w:p/>
-        </w:tc>
-        <w:tc>
-          <w:tcPr>
-            <w:tcW w:w="1956" w:type="dxa"/>
-          </w:tcPr>
-          <w:p/>
-        </w:tc>
-      </w:tr>
-      <w:tr>
-        <w:tc>
-          <w:tcPr>
-            <w:tcW w:w="1955" w:type="dxa"/>
+            <w:tcW w:w="1935" w:type="dxa"/>
+          </w:tcPr>
+          <w:p>
+            <w:proofErr w:type="spellStart"/>
+            <w:r>
+              <w:t>ResourceID</w:t>
+            </w:r>
+            <w:proofErr w:type="spellEnd"/>
+          </w:p>
+          <w:p/>
+          <w:p>
+            <w:proofErr w:type="spellStart"/>
+            <w:r>
+              <w:t>UserID</w:t>
+            </w:r>
+            <w:proofErr w:type="spellEnd"/>
+          </w:p>
+        </w:tc>
+        <w:tc>
+          <w:tcPr>
+            <w:tcW w:w="1934" w:type="dxa"/>
+          </w:tcPr>
+          <w:p/>
+        </w:tc>
+        <w:tc>
+          <w:tcPr>
+            <w:tcW w:w="1912" w:type="dxa"/>
+          </w:tcPr>
+          <w:p/>
+        </w:tc>
+        <w:tc>
+          <w:tcPr>
+            <w:tcW w:w="1916" w:type="dxa"/>
+          </w:tcPr>
+          <w:p/>
+        </w:tc>
+      </w:tr>
+      <w:tr>
+        <w:tc>
+          <w:tcPr>
+            <w:tcW w:w="1931" w:type="dxa"/>
           </w:tcPr>
           <w:p>
             <w:r>
@@ -2033,42 +2698,63 @@
         </w:tc>
         <w:tc>
           <w:tcPr>
-            <w:tcW w:w="1955" w:type="dxa"/>
-          </w:tcPr>
-          <w:p>
-            <w:proofErr w:type="spellStart"/>
-            <w:r>
-              <w:t>Note</w:t>
-            </w:r>
-            <w:r>
-              <w:t>ID</w:t>
-            </w:r>
-            <w:proofErr w:type="spellEnd"/>
-          </w:p>
-        </w:tc>
-        <w:tc>
-          <w:tcPr>
-            <w:tcW w:w="1956" w:type="dxa"/>
-          </w:tcPr>
-          <w:p/>
-        </w:tc>
-        <w:tc>
-          <w:tcPr>
-            <w:tcW w:w="1956" w:type="dxa"/>
-          </w:tcPr>
-          <w:p/>
-        </w:tc>
-        <w:tc>
-          <w:tcPr>
-            <w:tcW w:w="1956" w:type="dxa"/>
-          </w:tcPr>
-          <w:p/>
-        </w:tc>
-      </w:tr>
-      <w:tr>
-        <w:tc>
-          <w:tcPr>
-            <w:tcW w:w="1955" w:type="dxa"/>
+            <w:tcW w:w="1935" w:type="dxa"/>
+          </w:tcPr>
+          <w:p>
+            <w:proofErr w:type="spellStart"/>
+            <w:r>
+              <w:t>NoteID</w:t>
+            </w:r>
+            <w:proofErr w:type="spellEnd"/>
+          </w:p>
+          <w:p/>
+          <w:p>
+            <w:proofErr w:type="spellStart"/>
+            <w:r>
+              <w:t>ResourceID</w:t>
+            </w:r>
+            <w:proofErr w:type="spellEnd"/>
+          </w:p>
+          <w:p/>
+          <w:p>
+            <w:proofErr w:type="spellStart"/>
+            <w:r>
+              <w:t>NoteTitle</w:t>
+            </w:r>
+            <w:proofErr w:type="spellEnd"/>
+          </w:p>
+          <w:p/>
+          <w:p>
+            <w:proofErr w:type="spellStart"/>
+            <w:r>
+              <w:t>NoteContent</w:t>
+            </w:r>
+            <w:proofErr w:type="spellEnd"/>
+          </w:p>
+        </w:tc>
+        <w:tc>
+          <w:tcPr>
+            <w:tcW w:w="1934" w:type="dxa"/>
+          </w:tcPr>
+          <w:p/>
+        </w:tc>
+        <w:tc>
+          <w:tcPr>
+            <w:tcW w:w="1912" w:type="dxa"/>
+          </w:tcPr>
+          <w:p/>
+        </w:tc>
+        <w:tc>
+          <w:tcPr>
+            <w:tcW w:w="1916" w:type="dxa"/>
+          </w:tcPr>
+          <w:p/>
+        </w:tc>
+      </w:tr>
+      <w:tr>
+        <w:tc>
+          <w:tcPr>
+            <w:tcW w:w="1931" w:type="dxa"/>
           </w:tcPr>
           <w:p>
             <w:r>
@@ -2078,7 +2764,7 @@
         </w:tc>
         <w:tc>
           <w:tcPr>
-            <w:tcW w:w="1955" w:type="dxa"/>
+            <w:tcW w:w="1935" w:type="dxa"/>
           </w:tcPr>
           <w:p>
             <w:proofErr w:type="spellStart"/>
@@ -2087,30 +2773,48 @@
             </w:r>
             <w:proofErr w:type="spellEnd"/>
           </w:p>
-        </w:tc>
-        <w:tc>
-          <w:tcPr>
-            <w:tcW w:w="1956" w:type="dxa"/>
-          </w:tcPr>
-          <w:p/>
-        </w:tc>
-        <w:tc>
-          <w:tcPr>
-            <w:tcW w:w="1956" w:type="dxa"/>
-          </w:tcPr>
-          <w:p/>
-        </w:tc>
-        <w:tc>
-          <w:tcPr>
-            <w:tcW w:w="1956" w:type="dxa"/>
-          </w:tcPr>
-          <w:p/>
-        </w:tc>
-      </w:tr>
-      <w:tr>
-        <w:tc>
-          <w:tcPr>
-            <w:tcW w:w="1955" w:type="dxa"/>
+          <w:p/>
+          <w:p>
+            <w:r>
+              <w:t>Username</w:t>
+            </w:r>
+          </w:p>
+          <w:p/>
+          <w:p>
+            <w:r>
+              <w:t>Email</w:t>
+            </w:r>
+          </w:p>
+          <w:p/>
+          <w:p>
+            <w:r>
+              <w:t>Password</w:t>
+            </w:r>
+          </w:p>
+        </w:tc>
+        <w:tc>
+          <w:tcPr>
+            <w:tcW w:w="1934" w:type="dxa"/>
+          </w:tcPr>
+          <w:p/>
+        </w:tc>
+        <w:tc>
+          <w:tcPr>
+            <w:tcW w:w="1912" w:type="dxa"/>
+          </w:tcPr>
+          <w:p/>
+        </w:tc>
+        <w:tc>
+          <w:tcPr>
+            <w:tcW w:w="1916" w:type="dxa"/>
+          </w:tcPr>
+          <w:p/>
+        </w:tc>
+      </w:tr>
+      <w:tr>
+        <w:tc>
+          <w:tcPr>
+            <w:tcW w:w="1931" w:type="dxa"/>
           </w:tcPr>
           <w:p>
             <w:r>
@@ -2120,7 +2824,7 @@
         </w:tc>
         <w:tc>
           <w:tcPr>
-            <w:tcW w:w="1955" w:type="dxa"/>
+            <w:tcW w:w="1935" w:type="dxa"/>
           </w:tcPr>
           <w:p>
             <w:proofErr w:type="spellStart"/>
@@ -2132,27 +2836,27 @@
         </w:tc>
         <w:tc>
           <w:tcPr>
-            <w:tcW w:w="1956" w:type="dxa"/>
-          </w:tcPr>
-          <w:p/>
-        </w:tc>
-        <w:tc>
-          <w:tcPr>
-            <w:tcW w:w="1956" w:type="dxa"/>
-          </w:tcPr>
-          <w:p/>
-        </w:tc>
-        <w:tc>
-          <w:tcPr>
-            <w:tcW w:w="1956" w:type="dxa"/>
-          </w:tcPr>
-          <w:p/>
-        </w:tc>
-      </w:tr>
-      <w:tr>
-        <w:tc>
-          <w:tcPr>
-            <w:tcW w:w="1955" w:type="dxa"/>
+            <w:tcW w:w="1934" w:type="dxa"/>
+          </w:tcPr>
+          <w:p/>
+        </w:tc>
+        <w:tc>
+          <w:tcPr>
+            <w:tcW w:w="1912" w:type="dxa"/>
+          </w:tcPr>
+          <w:p/>
+        </w:tc>
+        <w:tc>
+          <w:tcPr>
+            <w:tcW w:w="1916" w:type="dxa"/>
+          </w:tcPr>
+          <w:p/>
+        </w:tc>
+      </w:tr>
+      <w:tr>
+        <w:tc>
+          <w:tcPr>
+            <w:tcW w:w="1931" w:type="dxa"/>
           </w:tcPr>
           <w:p>
             <w:r>
@@ -2162,7 +2866,7 @@
         </w:tc>
         <w:tc>
           <w:tcPr>
-            <w:tcW w:w="1955" w:type="dxa"/>
+            <w:tcW w:w="1935" w:type="dxa"/>
           </w:tcPr>
           <w:p>
             <w:proofErr w:type="spellStart"/>
@@ -2174,27 +2878,27 @@
         </w:tc>
         <w:tc>
           <w:tcPr>
-            <w:tcW w:w="1956" w:type="dxa"/>
-          </w:tcPr>
-          <w:p/>
-        </w:tc>
-        <w:tc>
-          <w:tcPr>
-            <w:tcW w:w="1956" w:type="dxa"/>
-          </w:tcPr>
-          <w:p/>
-        </w:tc>
-        <w:tc>
-          <w:tcPr>
-            <w:tcW w:w="1956" w:type="dxa"/>
-          </w:tcPr>
-          <w:p/>
-        </w:tc>
-      </w:tr>
-      <w:tr>
-        <w:tc>
-          <w:tcPr>
-            <w:tcW w:w="1955" w:type="dxa"/>
+            <w:tcW w:w="1934" w:type="dxa"/>
+          </w:tcPr>
+          <w:p/>
+        </w:tc>
+        <w:tc>
+          <w:tcPr>
+            <w:tcW w:w="1912" w:type="dxa"/>
+          </w:tcPr>
+          <w:p/>
+        </w:tc>
+        <w:tc>
+          <w:tcPr>
+            <w:tcW w:w="1916" w:type="dxa"/>
+          </w:tcPr>
+          <w:p/>
+        </w:tc>
+      </w:tr>
+      <w:tr>
+        <w:tc>
+          <w:tcPr>
+            <w:tcW w:w="1931" w:type="dxa"/>
           </w:tcPr>
           <w:p>
             <w:proofErr w:type="spellStart"/>
@@ -2206,7 +2910,7 @@
         </w:tc>
         <w:tc>
           <w:tcPr>
-            <w:tcW w:w="1955" w:type="dxa"/>
+            <w:tcW w:w="1935" w:type="dxa"/>
           </w:tcPr>
           <w:p>
             <w:proofErr w:type="spellStart"/>
@@ -2215,30 +2919,46 @@
             </w:r>
             <w:proofErr w:type="spellEnd"/>
           </w:p>
-        </w:tc>
-        <w:tc>
-          <w:tcPr>
-            <w:tcW w:w="1956" w:type="dxa"/>
-          </w:tcPr>
-          <w:p/>
-        </w:tc>
-        <w:tc>
-          <w:tcPr>
-            <w:tcW w:w="1956" w:type="dxa"/>
-          </w:tcPr>
-          <w:p/>
-        </w:tc>
-        <w:tc>
-          <w:tcPr>
-            <w:tcW w:w="1956" w:type="dxa"/>
-          </w:tcPr>
-          <w:p/>
-        </w:tc>
-      </w:tr>
-      <w:tr>
-        <w:tc>
-          <w:tcPr>
-            <w:tcW w:w="1955" w:type="dxa"/>
+          <w:p/>
+          <w:p>
+            <w:proofErr w:type="spellStart"/>
+            <w:r>
+              <w:t>EducatorID</w:t>
+            </w:r>
+            <w:proofErr w:type="spellEnd"/>
+          </w:p>
+          <w:p/>
+          <w:p>
+            <w:proofErr w:type="spellStart"/>
+            <w:r>
+              <w:t>ClassName</w:t>
+            </w:r>
+            <w:proofErr w:type="spellEnd"/>
+          </w:p>
+        </w:tc>
+        <w:tc>
+          <w:tcPr>
+            <w:tcW w:w="1934" w:type="dxa"/>
+          </w:tcPr>
+          <w:p/>
+        </w:tc>
+        <w:tc>
+          <w:tcPr>
+            <w:tcW w:w="1912" w:type="dxa"/>
+          </w:tcPr>
+          <w:p/>
+        </w:tc>
+        <w:tc>
+          <w:tcPr>
+            <w:tcW w:w="1916" w:type="dxa"/>
+          </w:tcPr>
+          <w:p/>
+        </w:tc>
+      </w:tr>
+      <w:tr>
+        <w:tc>
+          <w:tcPr>
+            <w:tcW w:w="1931" w:type="dxa"/>
           </w:tcPr>
           <w:p>
             <w:proofErr w:type="spellStart"/>
@@ -2250,7 +2970,7 @@
         </w:tc>
         <w:tc>
           <w:tcPr>
-            <w:tcW w:w="1955" w:type="dxa"/>
+            <w:tcW w:w="1935" w:type="dxa"/>
           </w:tcPr>
           <w:p>
             <w:proofErr w:type="spellStart"/>
@@ -2259,30 +2979,45 @@
             </w:r>
             <w:proofErr w:type="spellEnd"/>
           </w:p>
-        </w:tc>
-        <w:tc>
-          <w:tcPr>
-            <w:tcW w:w="1956" w:type="dxa"/>
-          </w:tcPr>
-          <w:p/>
-        </w:tc>
-        <w:tc>
-          <w:tcPr>
-            <w:tcW w:w="1956" w:type="dxa"/>
-          </w:tcPr>
-          <w:p/>
-        </w:tc>
-        <w:tc>
-          <w:tcPr>
-            <w:tcW w:w="1956" w:type="dxa"/>
-          </w:tcPr>
-          <w:p/>
-        </w:tc>
-      </w:tr>
-      <w:tr>
-        <w:tc>
-          <w:tcPr>
-            <w:tcW w:w="1955" w:type="dxa"/>
+          <w:p/>
+          <w:p>
+            <w:proofErr w:type="spellStart"/>
+            <w:r>
+              <w:t>ClassID</w:t>
+            </w:r>
+            <w:proofErr w:type="spellEnd"/>
+          </w:p>
+          <w:p>
+            <w:proofErr w:type="spellStart"/>
+            <w:r>
+              <w:t>ForumTitle</w:t>
+            </w:r>
+            <w:proofErr w:type="spellEnd"/>
+          </w:p>
+        </w:tc>
+        <w:tc>
+          <w:tcPr>
+            <w:tcW w:w="1934" w:type="dxa"/>
+          </w:tcPr>
+          <w:p/>
+        </w:tc>
+        <w:tc>
+          <w:tcPr>
+            <w:tcW w:w="1912" w:type="dxa"/>
+          </w:tcPr>
+          <w:p/>
+        </w:tc>
+        <w:tc>
+          <w:tcPr>
+            <w:tcW w:w="1916" w:type="dxa"/>
+          </w:tcPr>
+          <w:p/>
+        </w:tc>
+      </w:tr>
+      <w:tr>
+        <w:tc>
+          <w:tcPr>
+            <w:tcW w:w="1931" w:type="dxa"/>
           </w:tcPr>
           <w:p>
             <w:r>
@@ -2292,7 +3027,7 @@
         </w:tc>
         <w:tc>
           <w:tcPr>
-            <w:tcW w:w="1955" w:type="dxa"/>
+            <w:tcW w:w="1935" w:type="dxa"/>
           </w:tcPr>
           <w:p>
             <w:proofErr w:type="spellStart"/>
@@ -2301,26 +3036,43 @@
             </w:r>
             <w:proofErr w:type="spellEnd"/>
           </w:p>
-        </w:tc>
-        <w:tc>
-          <w:tcPr>
-            <w:tcW w:w="1956" w:type="dxa"/>
-          </w:tcPr>
-          <w:p/>
-        </w:tc>
-        <w:tc>
-          <w:tcPr>
-            <w:tcW w:w="1956" w:type="dxa"/>
-          </w:tcPr>
-          <w:p/>
-        </w:tc>
-        <w:tc>
-          <w:tcPr>
-            <w:tcW w:w="1956" w:type="dxa"/>
-          </w:tcPr>
-          <w:p/>
-        </w:tc>
-      </w:tr>
+          <w:p/>
+          <w:p>
+            <w:proofErr w:type="spellStart"/>
+            <w:r>
+              <w:t>ForumID</w:t>
+            </w:r>
+            <w:proofErr w:type="spellEnd"/>
+          </w:p>
+          <w:p/>
+          <w:p>
+            <w:proofErr w:type="spellStart"/>
+            <w:r>
+              <w:t>CommentContent</w:t>
+            </w:r>
+            <w:proofErr w:type="spellEnd"/>
+          </w:p>
+        </w:tc>
+        <w:tc>
+          <w:tcPr>
+            <w:tcW w:w="1934" w:type="dxa"/>
+          </w:tcPr>
+          <w:p/>
+        </w:tc>
+        <w:tc>
+          <w:tcPr>
+            <w:tcW w:w="1912" w:type="dxa"/>
+          </w:tcPr>
+          <w:p/>
+        </w:tc>
+        <w:tc>
+          <w:tcPr>
+            <w:tcW w:w="1916" w:type="dxa"/>
+          </w:tcPr>
+          <w:p/>
+        </w:tc>
+      </w:tr>
+      <w:bookmarkEnd w:id="0"/>
     </w:tbl>
     <w:p/>
     <w:sectPr>

</xml_diff>